<commit_message>
new intro, started discussion
</commit_message>
<xml_diff>
--- a/alternativechap11.docx
+++ b/alternativechap11.docx
@@ -7,34 +7,16 @@
         <w:rPr>
           <w:rFonts w:ascii="Ebrima" w:hAnsi="Ebrima"/>
           <w:b/>
-          <w:lang w:val="de-DE"/>
+          <w:lang w:val="en-GB"/>
         </w:rPr>
       </w:pPr>
       <w:r>
         <w:rPr>
           <w:rFonts w:ascii="Ebrima" w:hAnsi="Ebrima"/>
           <w:b/>
-          <w:lang w:val="de-DE"/>
-        </w:rPr>
-        <w:t xml:space="preserve">Sex </w:t>
-      </w:r>
-      <w:proofErr w:type="spellStart"/>
-      <w:r>
-        <w:rPr>
-          <w:rFonts w:ascii="Ebrima" w:hAnsi="Ebrima"/>
-          <w:b/>
-          <w:lang w:val="de-DE"/>
-        </w:rPr>
-        <w:t>Differences</w:t>
-      </w:r>
-      <w:proofErr w:type="spellEnd"/>
-      <w:r>
-        <w:rPr>
-          <w:rFonts w:ascii="Ebrima" w:hAnsi="Ebrima"/>
-          <w:b/>
-          <w:lang w:val="de-DE"/>
-        </w:rPr>
-        <w:t xml:space="preserve"> in Brain Connectivity</w:t>
+          <w:lang w:val="en-GB"/>
+        </w:rPr>
+        <w:t>Sex Differences in Brain Connectivity</w:t>
       </w:r>
     </w:p>
     <w:p>
@@ -42,11 +24,13 @@
         <w:jc w:val="both"/>
         <w:rPr>
           <w:rFonts w:ascii="Ebrima" w:hAnsi="Ebrima"/>
-        </w:rPr>
-      </w:pPr>
-      <w:r>
-        <w:rPr>
-          <w:rFonts w:ascii="Ebrima" w:hAnsi="Ebrima"/>
+          <w:lang w:val="en-GB"/>
+        </w:rPr>
+      </w:pPr>
+      <w:r>
+        <w:rPr>
+          <w:rFonts w:ascii="Ebrima" w:hAnsi="Ebrima"/>
+          <w:lang w:val="en-GB"/>
         </w:rPr>
         <w:t xml:space="preserve">Sex differences in cognitive abilities have been a widely discussed subject already since the 1870s (for a review see </w:t>
       </w:r>
@@ -54,37 +38,29 @@
         <w:rPr>
           <w:rFonts w:ascii="Ebrima" w:hAnsi="Ebrima"/>
           <w:color w:val="7F7F7F" w:themeColor="text1" w:themeTint="80"/>
+          <w:lang w:val="en-GB"/>
         </w:rPr>
         <w:t>Shields, 1975</w:t>
       </w:r>
       <w:r>
         <w:rPr>
           <w:rFonts w:ascii="Ebrima" w:hAnsi="Ebrima"/>
-        </w:rPr>
-        <w:t>). The so-ca</w:t>
-      </w:r>
-      <w:r>
-        <w:rPr>
-          <w:rFonts w:ascii="Ebrima" w:hAnsi="Ebrima"/>
-        </w:rPr>
-        <w:t xml:space="preserve">lled “gender differences hypothesis”, which maintained that the brains and cognitive abilities of men and women are fundamentally different, remained relatively common </w:t>
-      </w:r>
-      <w:r>
-        <w:rPr>
-          <w:rFonts w:ascii="Ebrima" w:hAnsi="Ebrima"/>
-        </w:rPr>
-        <w:t>throughout both the minds of the general population, as well as the scientific community (</w:t>
-      </w:r>
-      <w:r>
-        <w:rPr>
-          <w:rFonts w:ascii="Ebrima" w:hAnsi="Ebrima"/>
-          <w:color w:val="7F7F7F" w:themeColor="text1" w:themeTint="80"/>
+          <w:lang w:val="en-GB"/>
+        </w:rPr>
+        <w:t>). The so-called “gender differences hypothesis”, which maintained that the brains and cognitive abilities of men and women are fundamentally different, remained relatively common throughout both the minds of the general population, as well as the scientific community (</w:t>
+      </w:r>
+      <w:r>
+        <w:rPr>
+          <w:rFonts w:ascii="Ebrima" w:hAnsi="Ebrima"/>
+          <w:color w:val="7F7F7F" w:themeColor="text1" w:themeTint="80"/>
+          <w:lang w:val="en-GB"/>
         </w:rPr>
         <w:t>Hyde, 2005</w:t>
       </w:r>
       <w:r>
         <w:rPr>
           <w:rFonts w:ascii="Ebrima" w:hAnsi="Ebrima"/>
+          <w:lang w:val="en-GB"/>
         </w:rPr>
         <w:t xml:space="preserve">; </w:t>
       </w:r>
@@ -93,6 +69,7 @@
         <w:rPr>
           <w:rFonts w:ascii="Ebrima" w:hAnsi="Ebrima"/>
           <w:color w:val="7F7F7F" w:themeColor="text1" w:themeTint="80"/>
+          <w:lang w:val="en-GB"/>
         </w:rPr>
         <w:t>Hirnstein</w:t>
       </w:r>
@@ -101,32 +78,23 @@
         <w:rPr>
           <w:rFonts w:ascii="Ebrima" w:hAnsi="Ebrima"/>
           <w:color w:val="7F7F7F" w:themeColor="text1" w:themeTint="80"/>
+          <w:lang w:val="en-GB"/>
         </w:rPr>
         <w:t xml:space="preserve"> et al., 2019</w:t>
       </w:r>
       <w:r>
         <w:rPr>
           <w:rFonts w:ascii="Ebrima" w:hAnsi="Ebrima"/>
-        </w:rPr>
-        <w:t>).</w:t>
-      </w:r>
-      <w:r>
-        <w:rPr>
-          <w:rFonts w:ascii="Ebrima" w:hAnsi="Ebrima"/>
-        </w:rPr>
-        <w:t xml:space="preserve"> </w:t>
-      </w:r>
-      <w:r>
-        <w:rPr>
-          <w:rFonts w:ascii="Ebrima" w:hAnsi="Ebrima"/>
-        </w:rPr>
-        <w:t>However, contrary to popular conceptions of psychological sex differences, numerous meta-analyses and meta-syntheses demonstrated that if any gender differences are detectable in cognitive tests, they often are negligibly small (</w:t>
-      </w:r>
-      <w:proofErr w:type="spellStart"/>
-      <w:r>
-        <w:rPr>
-          <w:rFonts w:ascii="Ebrima" w:hAnsi="Ebrima"/>
-          <w:color w:val="7F7F7F" w:themeColor="text1" w:themeTint="80"/>
+          <w:lang w:val="en-GB"/>
+        </w:rPr>
+        <w:t>). However, contrary to popular conceptions of psychological sex differences, numerous meta-analyses and meta-syntheses demonstrated that if any gender differences are detectable in cognitive tests, they often are negligibly small (</w:t>
+      </w:r>
+      <w:proofErr w:type="spellStart"/>
+      <w:r>
+        <w:rPr>
+          <w:rFonts w:ascii="Ebrima" w:hAnsi="Ebrima"/>
+          <w:color w:val="7F7F7F" w:themeColor="text1" w:themeTint="80"/>
+          <w:lang w:val="en-GB"/>
         </w:rPr>
         <w:t>Hirnstein</w:t>
       </w:r>
@@ -135,12 +103,14 @@
         <w:rPr>
           <w:rFonts w:ascii="Ebrima" w:hAnsi="Ebrima"/>
           <w:color w:val="7F7F7F" w:themeColor="text1" w:themeTint="80"/>
+          <w:lang w:val="en-GB"/>
         </w:rPr>
         <w:t xml:space="preserve"> et al., 2019</w:t>
       </w:r>
       <w:r>
         <w:rPr>
           <w:rFonts w:ascii="Ebrima" w:hAnsi="Ebrima"/>
+          <w:lang w:val="en-GB"/>
         </w:rPr>
         <w:t xml:space="preserve">; </w:t>
       </w:r>
@@ -148,12 +118,14 @@
         <w:rPr>
           <w:rFonts w:ascii="Ebrima" w:hAnsi="Ebrima"/>
           <w:color w:val="7F7F7F" w:themeColor="text1" w:themeTint="80"/>
+          <w:lang w:val="en-GB"/>
         </w:rPr>
         <w:t>Hyde, 2005</w:t>
       </w:r>
       <w:r>
         <w:rPr>
           <w:rFonts w:ascii="Ebrima" w:hAnsi="Ebrima"/>
+          <w:lang w:val="en-GB"/>
         </w:rPr>
         <w:t>;</w:t>
       </w:r>
@@ -161,50 +133,44 @@
         <w:rPr>
           <w:rFonts w:ascii="Ebrima" w:hAnsi="Ebrima"/>
           <w:color w:val="7F7F7F" w:themeColor="text1" w:themeTint="80"/>
+          <w:lang w:val="en-GB"/>
         </w:rPr>
         <w:t xml:space="preserve"> Zell et al., 2015</w:t>
       </w:r>
       <w:r>
         <w:rPr>
           <w:rFonts w:ascii="Ebrima" w:hAnsi="Ebrima"/>
-        </w:rPr>
-        <w:t>).</w:t>
-      </w:r>
-      <w:r>
-        <w:rPr>
-          <w:rFonts w:ascii="Ebrima" w:hAnsi="Ebrima"/>
-        </w:rPr>
-        <w:t xml:space="preserve"> </w:t>
-      </w:r>
-      <w:r>
-        <w:rPr>
-          <w:rFonts w:ascii="Ebrima" w:hAnsi="Ebrima"/>
-          <w:color w:val="7F7F7F" w:themeColor="text1" w:themeTint="80"/>
+          <w:lang w:val="en-GB"/>
+        </w:rPr>
+        <w:t xml:space="preserve">). </w:t>
+      </w:r>
+      <w:r>
+        <w:rPr>
+          <w:rFonts w:ascii="Ebrima" w:hAnsi="Ebrima"/>
+          <w:color w:val="7F7F7F" w:themeColor="text1" w:themeTint="80"/>
+          <w:lang w:val="en-GB"/>
         </w:rPr>
         <w:t xml:space="preserve">Hyde (2005 &amp; 2014) </w:t>
       </w:r>
       <w:r>
         <w:rPr>
           <w:rFonts w:ascii="Ebrima" w:hAnsi="Ebrima"/>
-        </w:rPr>
-        <w:t xml:space="preserve">found that in most cognitive tasks, women and men achieved equal performances. The strongest and most robust difference in cognitive tasks that </w:t>
-      </w:r>
-      <w:r>
-        <w:rPr>
-          <w:rFonts w:ascii="Ebrima" w:hAnsi="Ebrima"/>
-        </w:rPr>
-        <w:t xml:space="preserve">a meta-synthesis by </w:t>
-      </w:r>
-      <w:r>
-        <w:rPr>
-          <w:rFonts w:ascii="Ebrima" w:hAnsi="Ebrima"/>
-          <w:color w:val="7F7F7F" w:themeColor="text1" w:themeTint="80"/>
+          <w:lang w:val="en-GB"/>
+        </w:rPr>
+        <w:t xml:space="preserve">found that in most cognitive tasks, women and men achieved equal performances. The strongest and most robust difference in cognitive tasks that a meta-synthesis by </w:t>
+      </w:r>
+      <w:r>
+        <w:rPr>
+          <w:rFonts w:ascii="Ebrima" w:hAnsi="Ebrima"/>
+          <w:color w:val="7F7F7F" w:themeColor="text1" w:themeTint="80"/>
+          <w:lang w:val="en-GB"/>
         </w:rPr>
         <w:t xml:space="preserve">Zell et al. (2015) </w:t>
       </w:r>
       <w:r>
         <w:rPr>
           <w:rFonts w:ascii="Ebrima" w:hAnsi="Ebrima"/>
+          <w:lang w:val="en-GB"/>
         </w:rPr>
         <w:t xml:space="preserve">meta-synthesis identified was better performance of men in mental rotation tasks. </w:t>
       </w:r>
@@ -213,6 +179,7 @@
         <w:rPr>
           <w:rFonts w:ascii="Ebrima" w:hAnsi="Ebrima"/>
           <w:color w:val="7F7F7F" w:themeColor="text1" w:themeTint="80"/>
+          <w:lang w:val="en-GB"/>
         </w:rPr>
         <w:t>Voyer</w:t>
       </w:r>
@@ -221,12 +188,14 @@
         <w:rPr>
           <w:rFonts w:ascii="Ebrima" w:hAnsi="Ebrima"/>
           <w:color w:val="7F7F7F" w:themeColor="text1" w:themeTint="80"/>
+          <w:lang w:val="en-GB"/>
         </w:rPr>
         <w:t xml:space="preserve"> et al.’s (2016) </w:t>
       </w:r>
       <w:r>
         <w:rPr>
           <w:rFonts w:ascii="Ebrima" w:hAnsi="Ebrima"/>
+          <w:lang w:val="en-GB"/>
         </w:rPr>
         <w:t xml:space="preserve">meta-analysis identified a significant, albeit small male advantage in visuospatial working memory tasks. A few studies found a small female advantage in certain language tasks, such as verbal fluency, but this effect </w:t>
       </w:r>
@@ -234,6 +203,7 @@
       <w:r>
         <w:rPr>
           <w:rFonts w:ascii="Ebrima" w:hAnsi="Ebrima"/>
+          <w:lang w:val="en-GB"/>
         </w:rPr>
         <w:t>was not consistently found</w:t>
       </w:r>
@@ -241,6 +211,7 @@
       <w:r>
         <w:rPr>
           <w:rFonts w:ascii="Ebrima" w:hAnsi="Ebrima"/>
+          <w:lang w:val="en-GB"/>
         </w:rPr>
         <w:t xml:space="preserve"> across other tests in the language domain (</w:t>
       </w:r>
@@ -248,12 +219,14 @@
         <w:rPr>
           <w:rFonts w:ascii="Ebrima" w:hAnsi="Ebrima"/>
           <w:color w:val="7F7F7F" w:themeColor="text1" w:themeTint="80"/>
+          <w:lang w:val="en-GB"/>
         </w:rPr>
         <w:t>Hyde, 2014 &amp; 2016</w:t>
       </w:r>
       <w:r>
         <w:rPr>
           <w:rFonts w:ascii="Ebrima" w:hAnsi="Ebrima"/>
+          <w:lang w:val="en-GB"/>
         </w:rPr>
         <w:t xml:space="preserve">; </w:t>
       </w:r>
@@ -262,6 +235,7 @@
         <w:rPr>
           <w:rFonts w:ascii="Ebrima" w:hAnsi="Ebrima"/>
           <w:color w:val="7F7F7F" w:themeColor="text1" w:themeTint="80"/>
+          <w:lang w:val="en-GB"/>
         </w:rPr>
         <w:t>Sommer</w:t>
       </w:r>
@@ -270,12 +244,14 @@
         <w:rPr>
           <w:rFonts w:ascii="Ebrima" w:hAnsi="Ebrima"/>
           <w:color w:val="7F7F7F" w:themeColor="text1" w:themeTint="80"/>
+          <w:lang w:val="en-GB"/>
         </w:rPr>
         <w:t xml:space="preserve"> et al., 2004</w:t>
       </w:r>
       <w:r>
         <w:rPr>
           <w:rFonts w:ascii="Ebrima" w:hAnsi="Ebrima"/>
+          <w:lang w:val="en-GB"/>
         </w:rPr>
         <w:t>). Since most existing differences tended to be small in magnitude, this led researchers to coin the “gender similarities hypothesis”, stating that men and women are similar in most, but not all, psychological domains (</w:t>
       </w:r>
@@ -283,12 +259,14 @@
         <w:rPr>
           <w:rFonts w:ascii="Ebrima" w:hAnsi="Ebrima"/>
           <w:color w:val="7F7F7F" w:themeColor="text1" w:themeTint="80"/>
+          <w:lang w:val="en-GB"/>
         </w:rPr>
         <w:t>Hyde, 2005</w:t>
       </w:r>
       <w:r>
         <w:rPr>
           <w:rFonts w:ascii="Ebrima" w:hAnsi="Ebrima"/>
+          <w:lang w:val="en-GB"/>
         </w:rPr>
         <w:t xml:space="preserve">; </w:t>
       </w:r>
@@ -296,12 +274,14 @@
         <w:rPr>
           <w:rFonts w:ascii="Ebrima" w:hAnsi="Ebrima"/>
           <w:color w:val="7F7F7F" w:themeColor="text1" w:themeTint="80"/>
+          <w:lang w:val="en-GB"/>
         </w:rPr>
         <w:t>Zell et al., 2015</w:t>
       </w:r>
       <w:r>
         <w:rPr>
           <w:rFonts w:ascii="Ebrima" w:hAnsi="Ebrima"/>
+          <w:lang w:val="en-GB"/>
         </w:rPr>
         <w:t>).</w:t>
       </w:r>
@@ -311,18 +291,29 @@
         <w:jc w:val="both"/>
         <w:rPr>
           <w:rFonts w:ascii="Ebrima" w:hAnsi="Ebrima"/>
-        </w:rPr>
-      </w:pPr>
-      <w:r>
-        <w:rPr>
-          <w:rFonts w:ascii="Ebrima" w:hAnsi="Ebrima"/>
-        </w:rPr>
-        <w:t xml:space="preserve">Still, even differences that are small in magnitude may be highly relevant. </w:t>
-      </w:r>
+          <w:lang w:val="en-GB"/>
+        </w:rPr>
+      </w:pPr>
       <w:r>
         <w:rPr>
           <w:rFonts w:ascii="Ebrima" w:hAnsi="Ebrima"/>
           <w:highlight w:val="yellow"/>
+          <w:lang w:val="en-GB"/>
+        </w:rPr>
+        <w:t>Still,</w:t>
+      </w:r>
+      <w:r>
+        <w:rPr>
+          <w:rFonts w:ascii="Ebrima" w:hAnsi="Ebrima"/>
+          <w:lang w:val="en-GB"/>
+        </w:rPr>
+        <w:t xml:space="preserve"> even differences that are small in magnitude may be highly relevant. </w:t>
+      </w:r>
+      <w:r>
+        <w:rPr>
+          <w:rFonts w:ascii="Ebrima" w:hAnsi="Ebrima"/>
+          <w:highlight w:val="yellow"/>
+          <w:lang w:val="en-GB"/>
         </w:rPr>
         <w:t>[</w:t>
       </w:r>
@@ -331,6 +322,7 @@
         <w:rPr>
           <w:rFonts w:ascii="Ebrima" w:hAnsi="Ebrima"/>
           <w:highlight w:val="yellow"/>
+          <w:lang w:val="en-GB"/>
         </w:rPr>
         <w:t>why</w:t>
       </w:r>
@@ -339,12 +331,30 @@
         <w:rPr>
           <w:rFonts w:ascii="Ebrima" w:hAnsi="Ebrima"/>
           <w:highlight w:val="yellow"/>
-        </w:rPr>
-        <w:t>?]</w:t>
-      </w:r>
-      <w:r>
-        <w:rPr>
-          <w:rFonts w:ascii="Ebrima" w:hAnsi="Ebrima"/>
+          <w:lang w:val="en-GB"/>
+        </w:rPr>
+        <w:t>?</w:t>
+      </w:r>
+      <w:r>
+        <w:rPr>
+          <w:rFonts w:ascii="Ebrima" w:hAnsi="Ebrima"/>
+          <w:highlight w:val="yellow"/>
+          <w:lang w:val="en-GB"/>
+        </w:rPr>
+        <w:t>: establish necessary baselines for patient-centred / personalised medicine</w:t>
+      </w:r>
+      <w:r>
+        <w:rPr>
+          <w:rFonts w:ascii="Ebrima" w:hAnsi="Ebrima"/>
+          <w:highlight w:val="yellow"/>
+          <w:lang w:val="en-GB"/>
+        </w:rPr>
+        <w:t>]</w:t>
+      </w:r>
+      <w:r>
+        <w:rPr>
+          <w:rFonts w:ascii="Ebrima" w:hAnsi="Ebrima"/>
+          <w:lang w:val="en-GB"/>
         </w:rPr>
         <w:t xml:space="preserve"> There still is no consensus regarding the exact neurobiological mechanisms underlying cognitive sex differences, but a complex interaction of nature and nurture has been proposed (</w:t>
       </w:r>
@@ -353,6 +363,7 @@
         <w:rPr>
           <w:rFonts w:ascii="Ebrima" w:hAnsi="Ebrima"/>
           <w:color w:val="7F7F7F" w:themeColor="text1" w:themeTint="80"/>
+          <w:lang w:val="en-GB"/>
         </w:rPr>
         <w:t>Hirnstein</w:t>
       </w:r>
@@ -361,51 +372,109 @@
         <w:rPr>
           <w:rFonts w:ascii="Ebrima" w:hAnsi="Ebrima"/>
           <w:color w:val="7F7F7F" w:themeColor="text1" w:themeTint="80"/>
+          <w:lang w:val="en-GB"/>
         </w:rPr>
         <w:t xml:space="preserve"> et al., 2019; Miller &amp; Halpern, 2014</w:t>
       </w:r>
       <w:r>
         <w:rPr>
           <w:rFonts w:ascii="Ebrima" w:hAnsi="Ebrima"/>
+          <w:lang w:val="en-GB"/>
+        </w:rPr>
+        <w:t xml:space="preserve">). A particularly </w:t>
+      </w:r>
+      <w:r>
+        <w:rPr>
+          <w:rFonts w:ascii="Ebrima" w:hAnsi="Ebrima"/>
+          <w:lang w:val="en-GB"/>
+        </w:rPr>
+        <w:t>influential</w:t>
+      </w:r>
+      <w:r>
+        <w:rPr>
+          <w:rFonts w:ascii="Ebrima" w:hAnsi="Ebrima"/>
+          <w:lang w:val="en-GB"/>
+        </w:rPr>
+        <w:t xml:space="preserve"> theory proposes that cognitive sex differences may arise from differences in brain connectivity and</w:t>
+      </w:r>
+      <w:r>
+        <w:rPr>
+          <w:rFonts w:ascii="Ebrima" w:hAnsi="Ebrima"/>
+          <w:lang w:val="en-GB"/>
+        </w:rPr>
+        <w:t xml:space="preserve"> hemispheric</w:t>
+      </w:r>
+      <w:r>
+        <w:rPr>
+          <w:rFonts w:ascii="Ebrima" w:hAnsi="Ebrima"/>
+          <w:lang w:val="en-GB"/>
+        </w:rPr>
+        <w:t xml:space="preserve"> asymmetry</w:t>
+      </w:r>
+      <w:r>
+        <w:rPr>
+          <w:rFonts w:ascii="Ebrima" w:hAnsi="Ebrima"/>
+          <w:lang w:val="en-GB"/>
+        </w:rPr>
+        <w:t xml:space="preserve"> </w:t>
+      </w:r>
+      <w:r>
+        <w:rPr>
+          <w:rFonts w:ascii="Ebrima" w:hAnsi="Ebrima"/>
+          <w:lang w:val="en-GB"/>
+        </w:rPr>
+        <w:t>(</w:t>
+      </w:r>
+      <w:proofErr w:type="spellStart"/>
+      <w:r>
+        <w:rPr>
+          <w:rFonts w:ascii="Ebrima" w:hAnsi="Ebrima"/>
+          <w:color w:val="7F7F7F" w:themeColor="text1" w:themeTint="80"/>
+          <w:lang w:val="en-GB"/>
+        </w:rPr>
+        <w:t>Ingalhalikar</w:t>
+      </w:r>
+      <w:proofErr w:type="spellEnd"/>
+      <w:r>
+        <w:rPr>
+          <w:rFonts w:ascii="Ebrima" w:hAnsi="Ebrima"/>
+          <w:color w:val="7F7F7F" w:themeColor="text1" w:themeTint="80"/>
+          <w:lang w:val="en-GB"/>
+        </w:rPr>
+        <w:t xml:space="preserve"> et al., 2013</w:t>
+      </w:r>
+      <w:r>
+        <w:rPr>
+          <w:rFonts w:ascii="Ebrima" w:hAnsi="Ebrima"/>
+          <w:color w:val="7F7F7F" w:themeColor="text1" w:themeTint="80"/>
+          <w:lang w:val="en-GB"/>
         </w:rPr>
         <w:t xml:space="preserve">; </w:t>
       </w:r>
-      <w:r>
-        <w:rPr>
-          <w:rFonts w:ascii="Ebrima" w:hAnsi="Ebrima"/>
-          <w:highlight w:val="yellow"/>
-        </w:rPr>
-        <w:t>more?</w:t>
-      </w:r>
-      <w:r>
-        <w:rPr>
-          <w:rFonts w:ascii="Ebrima" w:hAnsi="Ebrima"/>
-        </w:rPr>
-        <w:t>). A particularly popular theory proposes that cognitive sex differences may arise from differences in brain connectivity and</w:t>
-      </w:r>
-      <w:r>
-        <w:rPr>
-          <w:rFonts w:ascii="Ebrima" w:hAnsi="Ebrima"/>
-        </w:rPr>
-        <w:t xml:space="preserve"> hemispheric</w:t>
-      </w:r>
-      <w:r>
-        <w:rPr>
-          <w:rFonts w:ascii="Ebrima" w:hAnsi="Ebrima"/>
-        </w:rPr>
-        <w:t xml:space="preserve"> asymmetry</w:t>
-      </w:r>
-      <w:r>
-        <w:rPr>
-          <w:rFonts w:ascii="Ebrima" w:hAnsi="Ebrima"/>
-        </w:rPr>
-        <w:t xml:space="preserve"> (</w:t>
-      </w:r>
-      <w:proofErr w:type="spellStart"/>
-      <w:r>
-        <w:rPr>
-          <w:rFonts w:ascii="Ebrima" w:hAnsi="Ebrima"/>
-          <w:highlight w:val="yellow"/>
+      <w:proofErr w:type="spellStart"/>
+      <w:r>
+        <w:rPr>
+          <w:rFonts w:ascii="Ebrima" w:hAnsi="Ebrima"/>
+          <w:color w:val="7F7F7F" w:themeColor="text1" w:themeTint="80"/>
+          <w:lang w:val="en-GB"/>
+        </w:rPr>
+        <w:t>Pletzer</w:t>
+      </w:r>
+      <w:proofErr w:type="spellEnd"/>
+      <w:r>
+        <w:rPr>
+          <w:rFonts w:ascii="Ebrima" w:hAnsi="Ebrima"/>
+          <w:color w:val="7F7F7F" w:themeColor="text1" w:themeTint="80"/>
+          <w:lang w:val="en-GB"/>
+        </w:rPr>
+        <w:t xml:space="preserve">, 2014; see </w:t>
+      </w:r>
+      <w:proofErr w:type="spellStart"/>
+      <w:r>
+        <w:rPr>
+          <w:rFonts w:ascii="Ebrima" w:hAnsi="Ebrima"/>
+          <w:color w:val="7F7F7F" w:themeColor="text1" w:themeTint="80"/>
+          <w:lang w:val="en-GB"/>
         </w:rPr>
         <w:t>Hirnstein</w:t>
       </w:r>
@@ -413,51 +482,30 @@
       <w:r>
         <w:rPr>
           <w:rFonts w:ascii="Ebrima" w:hAnsi="Ebrima"/>
-          <w:highlight w:val="yellow"/>
-        </w:rPr>
-        <w:t xml:space="preserve"> et al., 2019; Levy</w:t>
-      </w:r>
-      <w:proofErr w:type="gramStart"/>
-      <w:r>
-        <w:rPr>
-          <w:rFonts w:ascii="Ebrima" w:hAnsi="Ebrima"/>
-          <w:highlight w:val="yellow"/>
-        </w:rPr>
-        <w:t>?;</w:t>
-      </w:r>
-      <w:proofErr w:type="gramEnd"/>
-      <w:r>
-        <w:rPr>
-          <w:rFonts w:ascii="Ebrima" w:hAnsi="Ebrima"/>
-          <w:highlight w:val="yellow"/>
-        </w:rPr>
-        <w:t xml:space="preserve"> </w:t>
-      </w:r>
-      <w:proofErr w:type="spellStart"/>
-      <w:r>
-        <w:rPr>
-          <w:rFonts w:ascii="Ebrima" w:hAnsi="Ebrima"/>
-          <w:highlight w:val="yellow"/>
-        </w:rPr>
-        <w:t>Ingalhalikar</w:t>
-      </w:r>
-      <w:proofErr w:type="spellEnd"/>
-      <w:r>
-        <w:rPr>
-          <w:rFonts w:ascii="Ebrima" w:hAnsi="Ebrima"/>
-          <w:highlight w:val="yellow"/>
-        </w:rPr>
-        <w:t xml:space="preserve"> et al., 2013)</w:t>
-      </w:r>
-      <w:r>
-        <w:rPr>
-          <w:rFonts w:ascii="Ebrima" w:hAnsi="Ebrima"/>
-        </w:rPr>
-        <w:t>.</w:t>
-      </w:r>
-      <w:r>
-        <w:rPr>
-          <w:rFonts w:ascii="Ebrima" w:hAnsi="Ebrima"/>
+          <w:color w:val="7F7F7F" w:themeColor="text1" w:themeTint="80"/>
+          <w:lang w:val="en-GB"/>
+        </w:rPr>
+        <w:t xml:space="preserve"> et al., 2019</w:t>
+      </w:r>
+      <w:r>
+        <w:rPr>
+          <w:rFonts w:ascii="Ebrima" w:hAnsi="Ebrima"/>
+          <w:color w:val="7F7F7F" w:themeColor="text1" w:themeTint="80"/>
+          <w:lang w:val="en-GB"/>
+        </w:rPr>
+        <w:t xml:space="preserve"> for a review</w:t>
+      </w:r>
+      <w:r>
+        <w:rPr>
+          <w:rFonts w:ascii="Ebrima" w:hAnsi="Ebrima"/>
+          <w:lang w:val="en-GB"/>
+        </w:rPr>
+        <w:t>).</w:t>
+      </w:r>
+      <w:r>
+        <w:rPr>
+          <w:rFonts w:ascii="Ebrima" w:hAnsi="Ebrima"/>
+          <w:lang w:val="en-GB"/>
         </w:rPr>
         <w:t xml:space="preserve"> </w:t>
       </w:r>
@@ -467,32 +515,149 @@
         <w:jc w:val="both"/>
         <w:rPr>
           <w:rFonts w:ascii="Ebrima" w:hAnsi="Ebrima"/>
-        </w:rPr>
-      </w:pPr>
-      <w:r>
-        <w:rPr>
-          <w:rFonts w:ascii="Ebrima" w:hAnsi="Ebrima"/>
-          <w:highlight w:val="yellow"/>
-        </w:rPr>
-        <w:t>[</w:t>
-      </w:r>
-      <w:proofErr w:type="spellStart"/>
+          <w:lang w:val="en-GB"/>
+        </w:rPr>
+      </w:pPr>
+      <w:r>
+        <w:rPr>
+          <w:rFonts w:ascii="Ebrima" w:hAnsi="Ebrima"/>
+          <w:lang w:val="en-GB"/>
+        </w:rPr>
+        <w:t xml:space="preserve">A large-scale </w:t>
+      </w:r>
+      <w:r>
+        <w:rPr>
+          <w:rFonts w:ascii="Ebrima" w:hAnsi="Ebrima"/>
+          <w:lang w:val="en-GB"/>
+        </w:rPr>
+        <w:t xml:space="preserve">diffusion tensor imaging (DTI) </w:t>
+      </w:r>
+      <w:r>
+        <w:rPr>
+          <w:rFonts w:ascii="Ebrima" w:hAnsi="Ebrima"/>
+          <w:lang w:val="en-GB"/>
+        </w:rPr>
+        <w:t xml:space="preserve">study </w:t>
+      </w:r>
+      <w:r>
+        <w:rPr>
+          <w:rFonts w:ascii="Ebrima" w:hAnsi="Ebrima"/>
+          <w:lang w:val="en-GB"/>
+        </w:rPr>
+        <w:t xml:space="preserve">by </w:t>
+      </w:r>
+      <w:proofErr w:type="spellStart"/>
+      <w:r>
+        <w:rPr>
+          <w:rFonts w:ascii="Ebrima" w:hAnsi="Ebrima"/>
+          <w:color w:val="7F7F7F" w:themeColor="text1" w:themeTint="80"/>
+          <w:lang w:val="en-GB"/>
+        </w:rPr>
+        <w:t>Ingalhalikar</w:t>
+      </w:r>
+      <w:proofErr w:type="spellEnd"/>
+      <w:r>
+        <w:rPr>
+          <w:rFonts w:ascii="Ebrima" w:hAnsi="Ebrima"/>
+          <w:color w:val="7F7F7F" w:themeColor="text1" w:themeTint="80"/>
+          <w:lang w:val="en-GB"/>
+        </w:rPr>
+        <w:t xml:space="preserve"> et al. (2013) </w:t>
+      </w:r>
+      <w:r>
+        <w:rPr>
+          <w:rFonts w:ascii="Ebrima" w:hAnsi="Ebrima"/>
+          <w:lang w:val="en-GB"/>
+        </w:rPr>
+        <w:t>investigating sex-differences in the structural connectome found a higher proportion of in</w:t>
+      </w:r>
+      <w:r>
+        <w:rPr>
+          <w:rFonts w:ascii="Ebrima" w:hAnsi="Ebrima"/>
+          <w:lang w:val="en-GB"/>
+        </w:rPr>
+        <w:t xml:space="preserve">trahemispheric WM tracts in men, </w:t>
+      </w:r>
+      <w:r>
+        <w:rPr>
+          <w:rFonts w:ascii="Ebrima" w:hAnsi="Ebrima"/>
+          <w:lang w:val="en-GB"/>
+        </w:rPr>
+        <w:t>and a higher ratio of interhemispheric connections, especially via the corpus callosum, in women.</w:t>
+      </w:r>
+      <w:r>
+        <w:rPr>
+          <w:rFonts w:ascii="Ebrima" w:hAnsi="Ebrima"/>
+          <w:lang w:val="en-GB"/>
+        </w:rPr>
+        <w:t xml:space="preserve"> In other words, men exhibit a stronger hemispheric asymmetry.</w:t>
+      </w:r>
+      <w:r>
+        <w:rPr>
+          <w:rFonts w:ascii="Ebrima" w:hAnsi="Ebrima"/>
+          <w:lang w:val="en-GB"/>
+        </w:rPr>
+        <w:t xml:space="preserve"> </w:t>
+      </w:r>
+      <w:r>
+        <w:rPr>
+          <w:rFonts w:ascii="Ebrima" w:hAnsi="Ebrima"/>
+          <w:lang w:val="en-GB"/>
+        </w:rPr>
+        <w:t>These differences in the ratio of inter- and intrahemispheric connections grew more pronounced throughout development from childhood and adolescence to (young) adulthood. Further, they found men to have significantly stronger intrahemispheric connections between the four lobes</w:t>
+      </w:r>
+      <w:r>
+        <w:rPr>
+          <w:rFonts w:ascii="Ebrima" w:hAnsi="Ebrima"/>
+          <w:lang w:val="en-GB"/>
+        </w:rPr>
+        <w:t xml:space="preserve"> (e.g., between the right frontal and right temporal lobes) and increased </w:t>
+      </w:r>
+      <w:proofErr w:type="spellStart"/>
+      <w:r>
+        <w:rPr>
+          <w:rFonts w:ascii="Ebrima" w:hAnsi="Ebrima"/>
+          <w:lang w:val="en-GB"/>
+        </w:rPr>
+        <w:t>intralobar</w:t>
+      </w:r>
+      <w:proofErr w:type="spellEnd"/>
+      <w:r>
+        <w:rPr>
+          <w:rFonts w:ascii="Ebrima" w:hAnsi="Ebrima"/>
+          <w:lang w:val="en-GB"/>
+        </w:rPr>
+        <w:t xml:space="preserve"> connectivity</w:t>
+      </w:r>
+      <w:r>
+        <w:rPr>
+          <w:rFonts w:ascii="Ebrima" w:hAnsi="Ebrima"/>
+          <w:lang w:val="en-GB"/>
+        </w:rPr>
+        <w:t xml:space="preserve">, compared to women. </w:t>
+      </w:r>
+      <w:r>
+        <w:rPr>
+          <w:rFonts w:ascii="Ebrima" w:hAnsi="Ebrima"/>
+          <w:lang w:val="en-GB"/>
+        </w:rPr>
+        <w:t xml:space="preserve">Moreover, they concluded that male brains possess enhanced modularity, meaning that their brains </w:t>
+      </w:r>
       <w:proofErr w:type="gramStart"/>
       <w:r>
         <w:rPr>
           <w:rFonts w:ascii="Ebrima" w:hAnsi="Ebrima"/>
-          <w:highlight w:val="yellow"/>
-        </w:rPr>
-        <w:t>übergang</w:t>
-      </w:r>
-      <w:proofErr w:type="spellEnd"/>
+          <w:lang w:val="en-GB"/>
+        </w:rPr>
+        <w:t>can clearly be delineated</w:t>
+      </w:r>
       <w:proofErr w:type="gramEnd"/>
       <w:r>
         <w:rPr>
           <w:rFonts w:ascii="Ebrima" w:hAnsi="Ebrima"/>
-          <w:highlight w:val="yellow"/>
-        </w:rPr>
-        <w:t>]</w:t>
+          <w:lang w:val="en-GB"/>
+        </w:rPr>
+        <w:t xml:space="preserve"> into sub-networks that emphasise local short-range connectivity within the lobes.</w:t>
       </w:r>
     </w:p>
     <w:p>
@@ -500,37 +665,122 @@
         <w:jc w:val="both"/>
         <w:rPr>
           <w:rFonts w:ascii="Ebrima" w:hAnsi="Ebrima"/>
-        </w:rPr>
-      </w:pPr>
-      <w:r>
-        <w:rPr>
-          <w:rFonts w:ascii="Ebrima" w:hAnsi="Ebrima"/>
-        </w:rPr>
-        <w:t xml:space="preserve">A large-scale </w:t>
-      </w:r>
-      <w:r>
-        <w:rPr>
-          <w:rFonts w:ascii="Ebrima" w:hAnsi="Ebrima"/>
-        </w:rPr>
-        <w:t xml:space="preserve">diffusion tensor imaging (DTI) </w:t>
-      </w:r>
-      <w:r>
-        <w:rPr>
-          <w:rFonts w:ascii="Ebrima" w:hAnsi="Ebrima"/>
-        </w:rPr>
-        <w:t xml:space="preserve">study </w:t>
-      </w:r>
-      <w:r>
-        <w:rPr>
-          <w:rFonts w:ascii="Ebrima" w:hAnsi="Ebrima"/>
-        </w:rPr>
-        <w:t xml:space="preserve">by </w:t>
-      </w:r>
-      <w:proofErr w:type="spellStart"/>
-      <w:r>
-        <w:rPr>
-          <w:rFonts w:ascii="Ebrima" w:hAnsi="Ebrima"/>
-          <w:color w:val="7F7F7F" w:themeColor="text1" w:themeTint="80"/>
+          <w:lang w:val="en-GB"/>
+        </w:rPr>
+      </w:pPr>
+      <w:proofErr w:type="gramStart"/>
+      <w:r>
+        <w:rPr>
+          <w:rFonts w:ascii="Ebrima" w:hAnsi="Ebrima"/>
+          <w:lang w:val="en-GB"/>
+        </w:rPr>
+        <w:t>Those results</w:t>
+      </w:r>
+      <w:r>
+        <w:rPr>
+          <w:rFonts w:ascii="Ebrima" w:hAnsi="Ebrima"/>
+          <w:lang w:val="en-GB"/>
+        </w:rPr>
+        <w:t xml:space="preserve"> of m</w:t>
+      </w:r>
+      <w:r>
+        <w:rPr>
+          <w:rFonts w:ascii="Ebrima" w:hAnsi="Ebrima"/>
+          <w:lang w:val="en-GB"/>
+        </w:rPr>
+        <w:t>ale brains being optimised for intrahemispheric connections and female brains for interhemispheric connections</w:t>
+      </w:r>
+      <w:r>
+        <w:rPr>
+          <w:rFonts w:ascii="Ebrima" w:hAnsi="Ebrima"/>
+          <w:lang w:val="en-GB"/>
+        </w:rPr>
+        <w:t xml:space="preserve"> </w:t>
+      </w:r>
+      <w:r>
+        <w:rPr>
+          <w:rFonts w:ascii="Ebrima" w:hAnsi="Ebrima"/>
+          <w:lang w:val="en-GB"/>
+        </w:rPr>
+        <w:t xml:space="preserve">are in line with anatomical </w:t>
+      </w:r>
+      <w:r>
+        <w:rPr>
+          <w:rFonts w:ascii="Ebrima" w:hAnsi="Ebrima"/>
+          <w:lang w:val="en-GB"/>
+        </w:rPr>
+        <w:t>studies establishing that m</w:t>
+      </w:r>
+      <w:r>
+        <w:rPr>
+          <w:rFonts w:ascii="Ebrima" w:hAnsi="Ebrima"/>
+          <w:lang w:val="en-GB"/>
+        </w:rPr>
+        <w:t xml:space="preserve">en </w:t>
+      </w:r>
+      <w:r>
+        <w:rPr>
+          <w:rFonts w:ascii="Ebrima" w:hAnsi="Ebrima"/>
+          <w:lang w:val="en-GB"/>
+        </w:rPr>
+        <w:t xml:space="preserve">possess </w:t>
+      </w:r>
+      <w:r>
+        <w:rPr>
+          <w:rFonts w:ascii="Ebrima" w:hAnsi="Ebrima"/>
+          <w:lang w:val="en-GB"/>
+        </w:rPr>
+        <w:lastRenderedPageBreak/>
+        <w:t>a higher proportion of cortical WM, whereas women have larger corpora callosa in proportion to their total WM volume (</w:t>
+      </w:r>
+      <w:r>
+        <w:rPr>
+          <w:rFonts w:ascii="Ebrima" w:hAnsi="Ebrima"/>
+          <w:color w:val="7F7F7F" w:themeColor="text1" w:themeTint="80"/>
+          <w:lang w:val="en-GB"/>
+        </w:rPr>
+        <w:t xml:space="preserve">Allen et al., 1991; Allen et al., 2003; </w:t>
+      </w:r>
+      <w:proofErr w:type="spellStart"/>
+      <w:r>
+        <w:rPr>
+          <w:rFonts w:ascii="Ebrima" w:hAnsi="Ebrima"/>
+          <w:color w:val="7F7F7F" w:themeColor="text1" w:themeTint="80"/>
+          <w:lang w:val="en-GB"/>
+        </w:rPr>
+        <w:t>Dubb</w:t>
+      </w:r>
+      <w:proofErr w:type="spellEnd"/>
+      <w:r>
+        <w:rPr>
+          <w:rFonts w:ascii="Ebrima" w:hAnsi="Ebrima"/>
+          <w:color w:val="7F7F7F" w:themeColor="text1" w:themeTint="80"/>
+          <w:lang w:val="en-GB"/>
+        </w:rPr>
+        <w:t xml:space="preserve"> et al., 2003;</w:t>
+      </w:r>
+      <w:r>
+        <w:rPr>
+          <w:rFonts w:ascii="Ebrima" w:hAnsi="Ebrima"/>
+          <w:color w:val="7F7F7F" w:themeColor="text1" w:themeTint="80"/>
+          <w:lang w:val="en-GB"/>
+        </w:rPr>
+        <w:t xml:space="preserve"> Gur et al., 1999;</w:t>
+      </w:r>
+      <w:r>
+        <w:rPr>
+          <w:rFonts w:ascii="Ebrima" w:hAnsi="Ebrima"/>
+          <w:color w:val="7F7F7F" w:themeColor="text1" w:themeTint="80"/>
+          <w:lang w:val="en-GB"/>
+        </w:rPr>
+        <w:t xml:space="preserve"> </w:t>
+      </w:r>
+      <w:proofErr w:type="spellStart"/>
+      <w:r>
+        <w:rPr>
+          <w:rFonts w:ascii="Ebrima" w:hAnsi="Ebrima"/>
+          <w:color w:val="7F7F7F" w:themeColor="text1" w:themeTint="80"/>
+          <w:lang w:val="en-GB"/>
         </w:rPr>
         <w:t>Ingalhalikar</w:t>
       </w:r>
@@ -539,93 +789,106 @@
         <w:rPr>
           <w:rFonts w:ascii="Ebrima" w:hAnsi="Ebrima"/>
           <w:color w:val="7F7F7F" w:themeColor="text1" w:themeTint="80"/>
-        </w:rPr>
-        <w:t xml:space="preserve"> et al. (2013) </w:t>
-      </w:r>
-      <w:r>
-        <w:rPr>
-          <w:rFonts w:ascii="Ebrima" w:hAnsi="Ebrima"/>
-        </w:rPr>
-        <w:t>investigating sex-differences in the structural connectome found a higher proportion of in</w:t>
-      </w:r>
-      <w:r>
-        <w:rPr>
-          <w:rFonts w:ascii="Ebrima" w:hAnsi="Ebrima"/>
-        </w:rPr>
-        <w:t xml:space="preserve">trahemispheric WM tracts in men, </w:t>
-      </w:r>
-      <w:r>
-        <w:rPr>
-          <w:rFonts w:ascii="Ebrima" w:hAnsi="Ebrima"/>
-        </w:rPr>
-        <w:t>and a higher ratio of interhemispheric connections, especially via the corpus callosum, in women.</w:t>
-      </w:r>
-      <w:r>
-        <w:rPr>
-          <w:rFonts w:ascii="Ebrima" w:hAnsi="Ebrima"/>
-        </w:rPr>
-        <w:t xml:space="preserve"> In other words, men exhibit a stronger hemispheric asymmetry.</w:t>
-      </w:r>
-      <w:r>
-        <w:rPr>
-          <w:rFonts w:ascii="Ebrima" w:hAnsi="Ebrima"/>
+          <w:lang w:val="en-GB"/>
+        </w:rPr>
+        <w:t xml:space="preserve"> et al., 2013</w:t>
+      </w:r>
+      <w:r>
+        <w:rPr>
+          <w:rFonts w:ascii="Ebrima" w:hAnsi="Ebrima"/>
+          <w:lang w:val="en-GB"/>
+        </w:rPr>
+        <w:t>).</w:t>
+      </w:r>
+      <w:proofErr w:type="gramEnd"/>
+      <w:r>
+        <w:rPr>
+          <w:rFonts w:ascii="Ebrima" w:hAnsi="Ebrima"/>
+          <w:lang w:val="en-GB"/>
         </w:rPr>
         <w:t xml:space="preserve"> </w:t>
       </w:r>
       <w:r>
         <w:rPr>
           <w:rFonts w:ascii="Ebrima" w:hAnsi="Ebrima"/>
-        </w:rPr>
-        <w:t>These differences in the ratio of inter- and intrahemispheric connections grew more pronounced throughout development from childhood and adolescence to (young) adulthood. Further, they found men to have significantly stronger intrahemispheric connections between the four lobes</w:t>
-      </w:r>
-      <w:r>
-        <w:rPr>
-          <w:rFonts w:ascii="Ebrima" w:hAnsi="Ebrima"/>
-        </w:rPr>
-        <w:t xml:space="preserve"> (e.g., between the right frontal and right temporal lobes) and increased </w:t>
-      </w:r>
-      <w:proofErr w:type="spellStart"/>
-      <w:r>
-        <w:rPr>
-          <w:rFonts w:ascii="Ebrima" w:hAnsi="Ebrima"/>
-        </w:rPr>
-        <w:t>intralobar</w:t>
-      </w:r>
-      <w:proofErr w:type="spellEnd"/>
-      <w:r>
-        <w:rPr>
-          <w:rFonts w:ascii="Ebrima" w:hAnsi="Ebrima"/>
-        </w:rPr>
-        <w:t xml:space="preserve"> connectivity</w:t>
-      </w:r>
-      <w:r>
-        <w:rPr>
-          <w:rFonts w:ascii="Ebrima" w:hAnsi="Ebrima"/>
-        </w:rPr>
-        <w:t xml:space="preserve">, compared to women. </w:t>
-      </w:r>
-      <w:r>
-        <w:rPr>
-          <w:rFonts w:ascii="Ebrima" w:hAnsi="Ebrima"/>
-          <w:highlight w:val="yellow"/>
-        </w:rPr>
-        <w:t>[More (sub-</w:t>
-      </w:r>
-      <w:proofErr w:type="gramStart"/>
-      <w:r>
-        <w:rPr>
-          <w:rFonts w:ascii="Ebrima" w:hAnsi="Ebrima"/>
-          <w:highlight w:val="yellow"/>
-        </w:rPr>
-        <w:t>)modular</w:t>
-      </w:r>
-      <w:proofErr w:type="gramEnd"/>
-      <w:r>
-        <w:rPr>
-          <w:rFonts w:ascii="Ebrima" w:hAnsi="Ebrima"/>
-          <w:highlight w:val="yellow"/>
-        </w:rPr>
-        <w:t xml:space="preserve"> organization in men]</w:t>
+          <w:lang w:val="en-GB"/>
+        </w:rPr>
+        <w:t xml:space="preserve">Other </w:t>
+      </w:r>
+      <w:r>
+        <w:rPr>
+          <w:rFonts w:ascii="Ebrima" w:hAnsi="Ebrima"/>
+          <w:lang w:val="en-GB"/>
+        </w:rPr>
+        <w:t>DTI studies investigating the architecture of cortical WM fibre tracts supported those findings, by establishing that men tend to have increased axonal diameters, fibre bundle density and myelination (as inferred from fractional anisotropy), whereas those parameters were higher in the corpus callosum in women (</w:t>
+      </w:r>
+      <w:proofErr w:type="spellStart"/>
+      <w:r>
+        <w:rPr>
+          <w:rFonts w:ascii="Ebrima" w:hAnsi="Ebrima"/>
+          <w:color w:val="7F7F7F" w:themeColor="text1" w:themeTint="80"/>
+          <w:lang w:val="en-GB"/>
+        </w:rPr>
+        <w:t>Boespflug</w:t>
+      </w:r>
+      <w:proofErr w:type="spellEnd"/>
+      <w:r>
+        <w:rPr>
+          <w:rFonts w:ascii="Ebrima" w:hAnsi="Ebrima"/>
+          <w:color w:val="7F7F7F" w:themeColor="text1" w:themeTint="80"/>
+          <w:lang w:val="en-GB"/>
+        </w:rPr>
+        <w:t xml:space="preserve"> et al., 2011; </w:t>
+      </w:r>
+      <w:proofErr w:type="spellStart"/>
+      <w:r>
+        <w:rPr>
+          <w:rFonts w:ascii="Ebrima" w:hAnsi="Ebrima"/>
+          <w:color w:val="7F7F7F" w:themeColor="text1" w:themeTint="80"/>
+          <w:lang w:val="en-GB"/>
+        </w:rPr>
+        <w:t>Kanaan</w:t>
+      </w:r>
+      <w:proofErr w:type="spellEnd"/>
+      <w:r>
+        <w:rPr>
+          <w:rFonts w:ascii="Ebrima" w:hAnsi="Ebrima"/>
+          <w:color w:val="7F7F7F" w:themeColor="text1" w:themeTint="80"/>
+          <w:lang w:val="en-GB"/>
+        </w:rPr>
+        <w:t xml:space="preserve"> et al., 2012; </w:t>
+      </w:r>
+      <w:proofErr w:type="spellStart"/>
+      <w:r>
+        <w:rPr>
+          <w:rFonts w:ascii="Ebrima" w:hAnsi="Ebrima"/>
+          <w:color w:val="7F7F7F" w:themeColor="text1" w:themeTint="80"/>
+          <w:lang w:val="en-GB"/>
+        </w:rPr>
+        <w:t>Zasler</w:t>
+      </w:r>
+      <w:proofErr w:type="spellEnd"/>
+      <w:r>
+        <w:rPr>
+          <w:rFonts w:ascii="Ebrima" w:hAnsi="Ebrima"/>
+          <w:color w:val="7F7F7F" w:themeColor="text1" w:themeTint="80"/>
+          <w:lang w:val="en-GB"/>
+        </w:rPr>
+        <w:t xml:space="preserve"> &amp; Kaplan, 2017</w:t>
+      </w:r>
+      <w:r>
+        <w:rPr>
+          <w:rFonts w:ascii="Ebrima" w:hAnsi="Ebrima"/>
+          <w:lang w:val="en-GB"/>
+        </w:rPr>
+        <w:t>).</w:t>
+      </w:r>
+      <w:r>
+        <w:rPr>
+          <w:rFonts w:ascii="Ebrima" w:hAnsi="Ebrima"/>
+          <w:lang w:val="en-GB"/>
+        </w:rPr>
+        <w:t xml:space="preserve"> </w:t>
       </w:r>
     </w:p>
     <w:p>
@@ -633,80 +896,57 @@
         <w:jc w:val="both"/>
         <w:rPr>
           <w:rFonts w:ascii="Ebrima" w:hAnsi="Ebrima"/>
-        </w:rPr>
-      </w:pPr>
-      <w:r>
-        <w:rPr>
-          <w:rFonts w:ascii="Ebrima" w:hAnsi="Ebrima"/>
-          <w:highlight w:val="yellow"/>
-        </w:rPr>
-        <w:t>[</w:t>
-      </w:r>
-      <w:r>
-        <w:rPr>
-          <w:rFonts w:ascii="Ebrima" w:hAnsi="Ebrima"/>
-          <w:highlight w:val="yellow"/>
-        </w:rPr>
-        <w:t>Those results</w:t>
-      </w:r>
-      <w:r>
-        <w:rPr>
-          <w:rFonts w:ascii="Ebrima" w:hAnsi="Ebrima"/>
-          <w:highlight w:val="yellow"/>
-        </w:rPr>
-        <w:t>]</w:t>
-      </w:r>
-      <w:r>
-        <w:rPr>
-          <w:rFonts w:ascii="Ebrima" w:hAnsi="Ebrima"/>
-        </w:rPr>
-        <w:t xml:space="preserve"> are in line with anatomical </w:t>
-      </w:r>
-      <w:r>
-        <w:rPr>
-          <w:rFonts w:ascii="Ebrima" w:hAnsi="Ebrima"/>
-        </w:rPr>
-        <w:t>studies establishing that m</w:t>
-      </w:r>
-      <w:r>
-        <w:rPr>
-          <w:rFonts w:ascii="Ebrima" w:hAnsi="Ebrima"/>
-        </w:rPr>
-        <w:t xml:space="preserve">en </w:t>
-      </w:r>
-      <w:r>
-        <w:rPr>
-          <w:rFonts w:ascii="Ebrima" w:hAnsi="Ebrima"/>
-        </w:rPr>
-        <w:t xml:space="preserve">possess </w:t>
-      </w:r>
-      <w:r>
-        <w:rPr>
-          <w:rFonts w:ascii="Ebrima" w:hAnsi="Ebrima"/>
-        </w:rPr>
-        <w:t>a higher proportion of cortical WM,</w:t>
-      </w:r>
-      <w:r>
-        <w:rPr>
-          <w:rFonts w:ascii="Ebrima" w:hAnsi="Ebrima"/>
-        </w:rPr>
-        <w:t xml:space="preserve"> whereas women have larger </w:t>
-      </w:r>
-      <w:r>
-        <w:rPr>
-          <w:rFonts w:ascii="Ebrima" w:hAnsi="Ebrima"/>
-        </w:rPr>
-        <w:t>corpora callosa in proportion to their total WM volume</w:t>
-      </w:r>
-      <w:r>
-        <w:rPr>
-          <w:rFonts w:ascii="Ebrima" w:hAnsi="Ebrima"/>
-        </w:rPr>
-        <w:t xml:space="preserve"> </w:t>
-      </w:r>
-      <w:r>
-        <w:rPr>
-          <w:rFonts w:ascii="Ebrima" w:hAnsi="Ebrima"/>
+          <w:lang w:val="en-GB"/>
+        </w:rPr>
+      </w:pPr>
+      <w:r>
+        <w:rPr>
+          <w:rFonts w:ascii="Ebrima" w:hAnsi="Ebrima"/>
+          <w:lang w:val="en-GB"/>
+        </w:rPr>
+        <w:t>Some researchers even claim that the increased interhemispheric connectivity, especially via the corpus callosum, makes female brains more efficient</w:t>
+      </w:r>
+      <w:r>
+        <w:rPr>
+          <w:rFonts w:ascii="Ebrima" w:hAnsi="Ebrima"/>
+          <w:lang w:val="en-GB"/>
+        </w:rPr>
+        <w:t xml:space="preserve"> on a global level,</w:t>
+      </w:r>
+      <w:r>
+        <w:rPr>
+          <w:rFonts w:ascii="Ebrima" w:hAnsi="Ebrima"/>
+          <w:lang w:val="en-GB"/>
+        </w:rPr>
+        <w:t xml:space="preserve"> compared to male b</w:t>
+      </w:r>
+      <w:r>
+        <w:rPr>
+          <w:rFonts w:ascii="Ebrima" w:hAnsi="Ebrima"/>
+          <w:lang w:val="en-GB"/>
+        </w:rPr>
+        <w:t xml:space="preserve">rains, which are organized in a </w:t>
+      </w:r>
+      <w:proofErr w:type="gramStart"/>
+      <w:r>
+        <w:rPr>
+          <w:rFonts w:ascii="Ebrima" w:hAnsi="Ebrima"/>
+          <w:lang w:val="en-GB"/>
+        </w:rPr>
+        <w:t>more modular</w:t>
+      </w:r>
+      <w:proofErr w:type="gramEnd"/>
+      <w:r>
+        <w:rPr>
+          <w:rFonts w:ascii="Ebrima" w:hAnsi="Ebrima"/>
+          <w:lang w:val="en-GB"/>
+        </w:rPr>
+        <w:t xml:space="preserve"> manner </w:t>
+      </w:r>
+      <w:r>
+        <w:rPr>
+          <w:rFonts w:ascii="Ebrima" w:hAnsi="Ebrima"/>
+          <w:lang w:val="en-GB"/>
         </w:rPr>
         <w:t>(</w:t>
       </w:r>
@@ -714,51 +954,16 @@
         <w:rPr>
           <w:rFonts w:ascii="Ebrima" w:hAnsi="Ebrima"/>
           <w:color w:val="7F7F7F" w:themeColor="text1" w:themeTint="80"/>
-        </w:rPr>
-        <w:t xml:space="preserve">Allen et al., 1991; Allen et al., 2003; </w:t>
-      </w:r>
-      <w:proofErr w:type="spellStart"/>
-      <w:r>
-        <w:rPr>
-          <w:rFonts w:ascii="Ebrima" w:hAnsi="Ebrima"/>
-          <w:color w:val="7F7F7F" w:themeColor="text1" w:themeTint="80"/>
-        </w:rPr>
-        <w:t>Dubb</w:t>
-      </w:r>
-      <w:proofErr w:type="spellEnd"/>
-      <w:r>
-        <w:rPr>
-          <w:rFonts w:ascii="Ebrima" w:hAnsi="Ebrima"/>
-          <w:color w:val="7F7F7F" w:themeColor="text1" w:themeTint="80"/>
-        </w:rPr>
-        <w:t xml:space="preserve"> et al., 2003;</w:t>
-      </w:r>
-      <w:r>
-        <w:rPr>
-          <w:rFonts w:ascii="Ebrima" w:hAnsi="Ebrima"/>
-          <w:color w:val="7F7F7F" w:themeColor="text1" w:themeTint="80"/>
-        </w:rPr>
-        <w:t xml:space="preserve"> </w:t>
-      </w:r>
-      <w:r>
-        <w:rPr>
-          <w:rFonts w:ascii="Ebrima" w:hAnsi="Ebrima"/>
-          <w:color w:val="7F7F7F" w:themeColor="text1" w:themeTint="80"/>
-        </w:rPr>
-        <w:t>Gur et al., 1999;</w:t>
-      </w:r>
-      <w:r>
-        <w:rPr>
-          <w:rFonts w:ascii="Ebrima" w:hAnsi="Ebrima"/>
-          <w:color w:val="7F7F7F" w:themeColor="text1" w:themeTint="80"/>
-        </w:rPr>
-        <w:t xml:space="preserve"> </w:t>
-      </w:r>
-      <w:proofErr w:type="spellStart"/>
-      <w:r>
-        <w:rPr>
-          <w:rFonts w:ascii="Ebrima" w:hAnsi="Ebrima"/>
-          <w:color w:val="7F7F7F" w:themeColor="text1" w:themeTint="80"/>
+          <w:lang w:val="en-GB"/>
+        </w:rPr>
+        <w:t xml:space="preserve">Gong et al., 2009; Gur et al., 1999; </w:t>
+      </w:r>
+      <w:proofErr w:type="spellStart"/>
+      <w:r>
+        <w:rPr>
+          <w:rFonts w:ascii="Ebrima" w:hAnsi="Ebrima"/>
+          <w:color w:val="7F7F7F" w:themeColor="text1" w:themeTint="80"/>
+          <w:lang w:val="en-GB"/>
         </w:rPr>
         <w:t>Ingalhalikar</w:t>
       </w:r>
@@ -767,214 +972,96 @@
         <w:rPr>
           <w:rFonts w:ascii="Ebrima" w:hAnsi="Ebrima"/>
           <w:color w:val="7F7F7F" w:themeColor="text1" w:themeTint="80"/>
-        </w:rPr>
-        <w:t xml:space="preserve"> et </w:t>
-      </w:r>
-      <w:r>
-        <w:rPr>
-          <w:rFonts w:ascii="Ebrima" w:hAnsi="Ebrima"/>
-          <w:color w:val="7F7F7F" w:themeColor="text1" w:themeTint="80"/>
-        </w:rPr>
-        <w:lastRenderedPageBreak/>
-        <w:t>al., 2013</w:t>
-      </w:r>
-      <w:r>
-        <w:rPr>
-          <w:rFonts w:ascii="Ebrima" w:hAnsi="Ebrima"/>
-        </w:rPr>
-        <w:t>).</w:t>
-      </w:r>
-      <w:r>
-        <w:rPr>
-          <w:rFonts w:ascii="Ebrima" w:hAnsi="Ebrima"/>
-        </w:rPr>
-        <w:t xml:space="preserve"> </w:t>
-      </w:r>
-      <w:r>
-        <w:rPr>
-          <w:rFonts w:ascii="Ebrima" w:hAnsi="Ebrima"/>
-        </w:rPr>
-        <w:t xml:space="preserve">Other </w:t>
-      </w:r>
-      <w:r>
-        <w:rPr>
-          <w:rFonts w:ascii="Ebrima" w:hAnsi="Ebrima"/>
-        </w:rPr>
-        <w:t xml:space="preserve">DTI studies investigating the architecture of cortical WM </w:t>
-      </w:r>
-      <w:proofErr w:type="spellStart"/>
-      <w:r>
-        <w:rPr>
-          <w:rFonts w:ascii="Ebrima" w:hAnsi="Ebrima"/>
-        </w:rPr>
-        <w:t>fibre</w:t>
-      </w:r>
-      <w:proofErr w:type="spellEnd"/>
-      <w:r>
-        <w:rPr>
-          <w:rFonts w:ascii="Ebrima" w:hAnsi="Ebrima"/>
-        </w:rPr>
-        <w:t xml:space="preserve"> tracts supported those findings, by establishing that men tend to have increased axonal diameters, </w:t>
-      </w:r>
-      <w:proofErr w:type="spellStart"/>
-      <w:r>
-        <w:rPr>
-          <w:rFonts w:ascii="Ebrima" w:hAnsi="Ebrima"/>
-        </w:rPr>
-        <w:t>fibre</w:t>
-      </w:r>
-      <w:proofErr w:type="spellEnd"/>
-      <w:r>
-        <w:rPr>
-          <w:rFonts w:ascii="Ebrima" w:hAnsi="Ebrima"/>
-        </w:rPr>
-        <w:t xml:space="preserve"> bundle density and myelination (as inferred from fractional anisotropy), whereas those parameters were higher in the corpus callosum in women (</w:t>
-      </w:r>
-      <w:proofErr w:type="spellStart"/>
-      <w:r>
-        <w:rPr>
-          <w:rFonts w:ascii="Ebrima" w:hAnsi="Ebrima"/>
-          <w:color w:val="7F7F7F" w:themeColor="text1" w:themeTint="80"/>
-        </w:rPr>
-        <w:t>Boespflug</w:t>
-      </w:r>
-      <w:proofErr w:type="spellEnd"/>
-      <w:r>
-        <w:rPr>
-          <w:rFonts w:ascii="Ebrima" w:hAnsi="Ebrima"/>
-          <w:color w:val="7F7F7F" w:themeColor="text1" w:themeTint="80"/>
-        </w:rPr>
-        <w:t xml:space="preserve"> et al., 2011; </w:t>
-      </w:r>
-      <w:proofErr w:type="spellStart"/>
-      <w:r>
-        <w:rPr>
-          <w:rFonts w:ascii="Ebrima" w:hAnsi="Ebrima"/>
-          <w:color w:val="7F7F7F" w:themeColor="text1" w:themeTint="80"/>
-        </w:rPr>
-        <w:t>Kanaan</w:t>
-      </w:r>
-      <w:proofErr w:type="spellEnd"/>
-      <w:r>
-        <w:rPr>
-          <w:rFonts w:ascii="Ebrima" w:hAnsi="Ebrima"/>
-          <w:color w:val="7F7F7F" w:themeColor="text1" w:themeTint="80"/>
-        </w:rPr>
-        <w:t xml:space="preserve"> et al., 2012; </w:t>
-      </w:r>
-      <w:proofErr w:type="spellStart"/>
-      <w:r>
-        <w:rPr>
-          <w:rFonts w:ascii="Ebrima" w:hAnsi="Ebrima"/>
-          <w:color w:val="7F7F7F" w:themeColor="text1" w:themeTint="80"/>
-        </w:rPr>
-        <w:t>Zasler</w:t>
-      </w:r>
-      <w:proofErr w:type="spellEnd"/>
-      <w:r>
-        <w:rPr>
-          <w:rFonts w:ascii="Ebrima" w:hAnsi="Ebrima"/>
-          <w:color w:val="7F7F7F" w:themeColor="text1" w:themeTint="80"/>
-        </w:rPr>
-        <w:t xml:space="preserve"> &amp; Kaplan, 2017</w:t>
-      </w:r>
-      <w:r>
-        <w:rPr>
-          <w:rFonts w:ascii="Ebrima" w:hAnsi="Ebrima"/>
-        </w:rPr>
-        <w:t>).</w:t>
-      </w:r>
-      <w:r>
-        <w:rPr>
-          <w:rFonts w:ascii="Ebrima" w:hAnsi="Ebrima"/>
-        </w:rPr>
-        <w:t xml:space="preserve"> </w:t>
-      </w:r>
-    </w:p>
-    <w:p>
-      <w:pPr>
-        <w:jc w:val="both"/>
-        <w:rPr>
-          <w:rFonts w:ascii="Ebrima" w:hAnsi="Ebrima"/>
-        </w:rPr>
-      </w:pPr>
-      <w:r>
-        <w:rPr>
-          <w:rFonts w:ascii="Ebrima" w:hAnsi="Ebrima"/>
-        </w:rPr>
-        <w:t>Some researchers even claim that the increased interhemispheric connectivity, especially via the corpus callosum, makes female brains more efficient</w:t>
-      </w:r>
-      <w:r>
-        <w:rPr>
-          <w:rFonts w:ascii="Ebrima" w:hAnsi="Ebrima"/>
-        </w:rPr>
-        <w:t xml:space="preserve"> on a global level,</w:t>
-      </w:r>
-      <w:r>
-        <w:rPr>
-          <w:rFonts w:ascii="Ebrima" w:hAnsi="Ebrima"/>
-        </w:rPr>
-        <w:t xml:space="preserve"> compared to male b</w:t>
-      </w:r>
-      <w:r>
-        <w:rPr>
-          <w:rFonts w:ascii="Ebrima" w:hAnsi="Ebrima"/>
-        </w:rPr>
-        <w:t xml:space="preserve">rains, which are organized in a </w:t>
+          <w:lang w:val="en-GB"/>
+        </w:rPr>
+        <w:t xml:space="preserve"> et al., 2013; </w:t>
+      </w:r>
+      <w:r>
+        <w:rPr>
+          <w:rFonts w:ascii="Ebrima" w:hAnsi="Ebrima"/>
+          <w:color w:val="7F7F7F" w:themeColor="text1" w:themeTint="80"/>
+          <w:lang w:val="en-GB"/>
+        </w:rPr>
+        <w:t>Yan et al., 2011</w:t>
+      </w:r>
+      <w:r>
+        <w:rPr>
+          <w:rFonts w:ascii="Ebrima" w:hAnsi="Ebrima"/>
+          <w:lang w:val="en-GB"/>
+        </w:rPr>
+        <w:t xml:space="preserve">). </w:t>
+      </w:r>
+      <w:r>
+        <w:rPr>
+          <w:rFonts w:ascii="Ebrima" w:hAnsi="Ebrima"/>
+          <w:lang w:val="en-GB"/>
+        </w:rPr>
+        <w:t xml:space="preserve">Based on this, </w:t>
+      </w:r>
+      <w:r>
+        <w:rPr>
+          <w:rFonts w:ascii="Ebrima" w:hAnsi="Ebrima"/>
+          <w:color w:val="7F7F7F" w:themeColor="text1" w:themeTint="80"/>
+          <w:lang w:val="en-GB"/>
+        </w:rPr>
+        <w:t xml:space="preserve">it </w:t>
       </w:r>
       <w:proofErr w:type="gramStart"/>
       <w:r>
         <w:rPr>
           <w:rFonts w:ascii="Ebrima" w:hAnsi="Ebrima"/>
-        </w:rPr>
-        <w:t>more modular</w:t>
+          <w:color w:val="7F7F7F" w:themeColor="text1" w:themeTint="80"/>
+          <w:lang w:val="en-GB"/>
+        </w:rPr>
+        <w:t>is</w:t>
+      </w:r>
+      <w:r>
+        <w:rPr>
+          <w:rFonts w:ascii="Ebrima" w:hAnsi="Ebrima"/>
+          <w:lang w:val="en-GB"/>
+        </w:rPr>
+        <w:t xml:space="preserve"> argued</w:t>
       </w:r>
       <w:proofErr w:type="gramEnd"/>
       <w:r>
         <w:rPr>
           <w:rFonts w:ascii="Ebrima" w:hAnsi="Ebrima"/>
-        </w:rPr>
-        <w:t xml:space="preserve"> manner </w:t>
-      </w:r>
-      <w:r>
-        <w:rPr>
-          <w:rFonts w:ascii="Ebrima" w:hAnsi="Ebrima"/>
-        </w:rPr>
-        <w:t>(</w:t>
-      </w:r>
-      <w:r>
-        <w:rPr>
-          <w:rFonts w:ascii="Ebrima" w:hAnsi="Ebrima"/>
-          <w:color w:val="7F7F7F" w:themeColor="text1" w:themeTint="80"/>
-        </w:rPr>
-        <w:t>Gong et al.</w:t>
-      </w:r>
-      <w:r>
-        <w:rPr>
-          <w:rFonts w:ascii="Ebrima" w:hAnsi="Ebrima"/>
-          <w:color w:val="7F7F7F" w:themeColor="text1" w:themeTint="80"/>
-        </w:rPr>
-        <w:t>, 2009</w:t>
-      </w:r>
-      <w:r>
-        <w:rPr>
-          <w:rFonts w:ascii="Ebrima" w:hAnsi="Ebrima"/>
-          <w:color w:val="7F7F7F" w:themeColor="text1" w:themeTint="80"/>
+          <w:lang w:val="en-GB"/>
+        </w:rPr>
+        <w:t xml:space="preserve"> that those sex differences in structural hemispheric asymmetry may give rise to differences in functional lateralisation (</w:t>
+      </w:r>
+      <w:proofErr w:type="spellStart"/>
+      <w:r>
+        <w:rPr>
+          <w:rFonts w:ascii="Ebrima" w:hAnsi="Ebrima"/>
+          <w:color w:val="7F7F7F" w:themeColor="text1" w:themeTint="80"/>
+          <w:lang w:val="en-GB"/>
+        </w:rPr>
+        <w:t>Grabowska</w:t>
+      </w:r>
+      <w:proofErr w:type="spellEnd"/>
+      <w:r>
+        <w:rPr>
+          <w:rFonts w:ascii="Ebrima" w:hAnsi="Ebrima"/>
+          <w:color w:val="7F7F7F" w:themeColor="text1" w:themeTint="80"/>
+          <w:lang w:val="en-GB"/>
+        </w:rPr>
+        <w:t>, 2017</w:t>
+      </w:r>
+      <w:r>
+        <w:rPr>
+          <w:rFonts w:ascii="Ebrima" w:hAnsi="Ebrima"/>
+          <w:color w:val="7F7F7F" w:themeColor="text1" w:themeTint="80"/>
+          <w:lang w:val="en-GB"/>
         </w:rPr>
         <w:t xml:space="preserve">; </w:t>
       </w:r>
-      <w:r>
-        <w:rPr>
-          <w:rFonts w:ascii="Ebrima" w:hAnsi="Ebrima"/>
-          <w:color w:val="7F7F7F" w:themeColor="text1" w:themeTint="80"/>
-        </w:rPr>
-        <w:t xml:space="preserve">Gur et al., 1999; </w:t>
-      </w:r>
-      <w:proofErr w:type="spellStart"/>
-      <w:r>
-        <w:rPr>
-          <w:rFonts w:ascii="Ebrima" w:hAnsi="Ebrima"/>
-          <w:color w:val="7F7F7F" w:themeColor="text1" w:themeTint="80"/>
+      <w:proofErr w:type="spellStart"/>
+      <w:r>
+        <w:rPr>
+          <w:rFonts w:ascii="Ebrima" w:hAnsi="Ebrima"/>
+          <w:color w:val="7F7F7F" w:themeColor="text1" w:themeTint="80"/>
+          <w:lang w:val="en-GB"/>
         </w:rPr>
         <w:t>Ingalhalikar</w:t>
       </w:r>
@@ -983,105 +1070,16 @@
         <w:rPr>
           <w:rFonts w:ascii="Ebrima" w:hAnsi="Ebrima"/>
           <w:color w:val="7F7F7F" w:themeColor="text1" w:themeTint="80"/>
+          <w:lang w:val="en-GB"/>
         </w:rPr>
         <w:t xml:space="preserve"> et al., 2013; </w:t>
       </w:r>
-      <w:r>
-        <w:rPr>
-          <w:rFonts w:ascii="Ebrima" w:hAnsi="Ebrima"/>
-          <w:color w:val="7F7F7F" w:themeColor="text1" w:themeTint="80"/>
-        </w:rPr>
-        <w:t>Yan et al., 2011</w:t>
-      </w:r>
-      <w:r>
-        <w:rPr>
-          <w:rFonts w:ascii="Ebrima" w:hAnsi="Ebrima"/>
-        </w:rPr>
-        <w:t xml:space="preserve">). </w:t>
-      </w:r>
-      <w:r>
-        <w:rPr>
-          <w:rFonts w:ascii="Ebrima" w:hAnsi="Ebrima"/>
-        </w:rPr>
-        <w:t xml:space="preserve">Based on this, </w:t>
-      </w:r>
-      <w:r>
-        <w:rPr>
-          <w:rFonts w:ascii="Ebrima" w:hAnsi="Ebrima"/>
-          <w:color w:val="7F7F7F" w:themeColor="text1" w:themeTint="80"/>
-        </w:rPr>
-        <w:t xml:space="preserve">it </w:t>
-      </w:r>
-      <w:proofErr w:type="gramStart"/>
-      <w:r>
-        <w:rPr>
-          <w:rFonts w:ascii="Ebrima" w:hAnsi="Ebrima"/>
-          <w:color w:val="7F7F7F" w:themeColor="text1" w:themeTint="80"/>
-        </w:rPr>
-        <w:t>is</w:t>
-      </w:r>
-      <w:r>
-        <w:rPr>
-          <w:rFonts w:ascii="Ebrima" w:hAnsi="Ebrima"/>
-        </w:rPr>
-        <w:t xml:space="preserve"> argue</w:t>
-      </w:r>
-      <w:r>
-        <w:rPr>
-          <w:rFonts w:ascii="Ebrima" w:hAnsi="Ebrima"/>
-        </w:rPr>
-        <w:t>d</w:t>
-      </w:r>
-      <w:proofErr w:type="gramEnd"/>
-      <w:r>
-        <w:rPr>
-          <w:rFonts w:ascii="Ebrima" w:hAnsi="Ebrima"/>
-        </w:rPr>
-        <w:t xml:space="preserve"> that those sex differences in structural hemispheric asymmetry may give rise to differences in functional lateralisation</w:t>
-      </w:r>
-      <w:r>
-        <w:rPr>
-          <w:rFonts w:ascii="Ebrima" w:hAnsi="Ebrima"/>
-        </w:rPr>
-        <w:t xml:space="preserve"> (</w:t>
-      </w:r>
-      <w:proofErr w:type="spellStart"/>
-      <w:r>
-        <w:rPr>
-          <w:rFonts w:ascii="Ebrima" w:hAnsi="Ebrima"/>
-          <w:color w:val="7F7F7F" w:themeColor="text1" w:themeTint="80"/>
-        </w:rPr>
-        <w:t>Grabowska</w:t>
-      </w:r>
-      <w:proofErr w:type="spellEnd"/>
-      <w:r>
-        <w:rPr>
-          <w:rFonts w:ascii="Ebrima" w:hAnsi="Ebrima"/>
-          <w:color w:val="7F7F7F" w:themeColor="text1" w:themeTint="80"/>
-        </w:rPr>
-        <w:t xml:space="preserve">, 2016; </w:t>
-      </w:r>
-      <w:proofErr w:type="spellStart"/>
-      <w:r>
-        <w:rPr>
-          <w:rFonts w:ascii="Ebrima" w:hAnsi="Ebrima"/>
-          <w:color w:val="7F7F7F" w:themeColor="text1" w:themeTint="80"/>
-        </w:rPr>
-        <w:t>Ingalhalikar</w:t>
-      </w:r>
-      <w:proofErr w:type="spellEnd"/>
-      <w:r>
-        <w:rPr>
-          <w:rFonts w:ascii="Ebrima" w:hAnsi="Ebrima"/>
-          <w:color w:val="7F7F7F" w:themeColor="text1" w:themeTint="80"/>
-        </w:rPr>
-        <w:t xml:space="preserve"> et al., 2013; </w:t>
-      </w:r>
-      <w:proofErr w:type="spellStart"/>
-      <w:r>
-        <w:rPr>
-          <w:rFonts w:ascii="Ebrima" w:hAnsi="Ebrima"/>
-          <w:color w:val="7F7F7F" w:themeColor="text1" w:themeTint="80"/>
+      <w:proofErr w:type="spellStart"/>
+      <w:r>
+        <w:rPr>
+          <w:rFonts w:ascii="Ebrima" w:hAnsi="Ebrima"/>
+          <w:color w:val="7F7F7F" w:themeColor="text1" w:themeTint="80"/>
+          <w:lang w:val="en-GB"/>
         </w:rPr>
         <w:t>Kovalev</w:t>
       </w:r>
@@ -1090,12 +1088,14 @@
         <w:rPr>
           <w:rFonts w:ascii="Ebrima" w:hAnsi="Ebrima"/>
           <w:color w:val="7F7F7F" w:themeColor="text1" w:themeTint="80"/>
+          <w:lang w:val="en-GB"/>
         </w:rPr>
         <w:t xml:space="preserve"> et al., 2003</w:t>
       </w:r>
       <w:r>
         <w:rPr>
           <w:rFonts w:ascii="Ebrima" w:hAnsi="Ebrima"/>
+          <w:lang w:val="en-GB"/>
         </w:rPr>
         <w:t xml:space="preserve">; see </w:t>
       </w:r>
@@ -1104,6 +1104,7 @@
         <w:rPr>
           <w:rFonts w:ascii="Ebrima" w:hAnsi="Ebrima"/>
           <w:color w:val="7F7F7F" w:themeColor="text1" w:themeTint="80"/>
+          <w:lang w:val="en-GB"/>
         </w:rPr>
         <w:t>Hirnstein</w:t>
       </w:r>
@@ -1112,12 +1113,14 @@
         <w:rPr>
           <w:rFonts w:ascii="Ebrima" w:hAnsi="Ebrima"/>
           <w:color w:val="7F7F7F" w:themeColor="text1" w:themeTint="80"/>
+          <w:lang w:val="en-GB"/>
         </w:rPr>
         <w:t xml:space="preserve"> et al., 2019 </w:t>
       </w:r>
       <w:r>
         <w:rPr>
           <w:rFonts w:ascii="Ebrima" w:hAnsi="Ebrima"/>
+          <w:lang w:val="en-GB"/>
         </w:rPr>
         <w:t>for a review).</w:t>
       </w:r>
@@ -1315,55 +1318,56 @@
         <w:jc w:val="both"/>
         <w:rPr>
           <w:rFonts w:ascii="Ebrima" w:hAnsi="Ebrima"/>
-        </w:rPr>
-      </w:pPr>
-      <w:r>
-        <w:rPr>
-          <w:rFonts w:ascii="Ebrima" w:hAnsi="Ebrima"/>
+          <w:lang w:val="en-GB"/>
+        </w:rPr>
+      </w:pPr>
+      <w:r>
+        <w:rPr>
+          <w:rFonts w:ascii="Ebrima" w:hAnsi="Ebrima"/>
+          <w:lang w:val="en-GB"/>
         </w:rPr>
         <w:t xml:space="preserve">A number of studies have compared </w:t>
       </w:r>
       <w:r>
         <w:rPr>
           <w:rFonts w:ascii="Ebrima" w:hAnsi="Ebrima"/>
+          <w:lang w:val="en-GB"/>
         </w:rPr>
         <w:t xml:space="preserve">functional lateralisation </w:t>
       </w:r>
       <w:r>
         <w:rPr>
           <w:rFonts w:ascii="Ebrima" w:hAnsi="Ebrima"/>
+          <w:lang w:val="en-GB"/>
         </w:rPr>
         <w:t xml:space="preserve">between the sexes for different modalities and tasks and found lower levels of </w:t>
       </w:r>
       <w:r>
         <w:rPr>
           <w:rFonts w:ascii="Ebrima" w:hAnsi="Ebrima"/>
+          <w:lang w:val="en-GB"/>
         </w:rPr>
         <w:t>lateralisation</w:t>
       </w:r>
       <w:r>
         <w:rPr>
           <w:rFonts w:ascii="Ebrima" w:hAnsi="Ebrima"/>
-          <w:lang/>
-        </w:rPr>
-        <w:t xml:space="preserve"> in women</w:t>
-      </w:r>
-      <w:r>
-        <w:rPr>
-          <w:rFonts w:ascii="Ebrima" w:hAnsi="Ebrima"/>
-        </w:rPr>
-        <w:t xml:space="preserve"> compared to men (</w:t>
-      </w:r>
-      <w:r>
-        <w:rPr>
-          <w:rFonts w:ascii="Ebrima" w:hAnsi="Ebrima"/>
-          <w:color w:val="7F7F7F" w:themeColor="text1" w:themeTint="80"/>
+          <w:lang w:val="en-GB"/>
+        </w:rPr>
+        <w:t xml:space="preserve"> in women compared to men (</w:t>
+      </w:r>
+      <w:r>
+        <w:rPr>
+          <w:rFonts w:ascii="Ebrima" w:hAnsi="Ebrima"/>
+          <w:color w:val="7F7F7F" w:themeColor="text1" w:themeTint="80"/>
+          <w:lang w:val="en-GB"/>
         </w:rPr>
         <w:t>Hiscock et al., 1995</w:t>
       </w:r>
       <w:r>
         <w:rPr>
           <w:rFonts w:ascii="Ebrima" w:hAnsi="Ebrima"/>
+          <w:lang w:val="en-GB"/>
         </w:rPr>
         <w:t xml:space="preserve">, </w:t>
       </w:r>
@@ -1371,12 +1375,14 @@
         <w:rPr>
           <w:rFonts w:ascii="Ebrima" w:hAnsi="Ebrima"/>
           <w:color w:val="7F7F7F" w:themeColor="text1" w:themeTint="80"/>
+          <w:lang w:val="en-GB"/>
         </w:rPr>
         <w:t>1999</w:t>
       </w:r>
       <w:r>
         <w:rPr>
           <w:rFonts w:ascii="Ebrima" w:hAnsi="Ebrima"/>
+          <w:lang w:val="en-GB"/>
         </w:rPr>
         <w:t xml:space="preserve"> &amp; </w:t>
       </w:r>
@@ -1384,12 +1390,14 @@
         <w:rPr>
           <w:rFonts w:ascii="Ebrima" w:hAnsi="Ebrima"/>
           <w:color w:val="7F7F7F" w:themeColor="text1" w:themeTint="80"/>
+          <w:lang w:val="en-GB"/>
         </w:rPr>
         <w:t>2001</w:t>
       </w:r>
       <w:r>
         <w:rPr>
           <w:rFonts w:ascii="Ebrima" w:hAnsi="Ebrima"/>
+          <w:lang w:val="en-GB"/>
         </w:rPr>
         <w:t xml:space="preserve">; </w:t>
       </w:r>
@@ -1397,12 +1405,14 @@
         <w:rPr>
           <w:rFonts w:ascii="Ebrima" w:hAnsi="Ebrima"/>
           <w:color w:val="7F7F7F" w:themeColor="text1" w:themeTint="80"/>
+          <w:lang w:val="en-GB"/>
         </w:rPr>
         <w:t>Liu et al., 2009</w:t>
       </w:r>
       <w:r>
         <w:rPr>
           <w:rFonts w:ascii="Ebrima" w:hAnsi="Ebrima"/>
+          <w:lang w:val="en-GB"/>
         </w:rPr>
         <w:t xml:space="preserve">; </w:t>
       </w:r>
@@ -1411,6 +1421,7 @@
         <w:rPr>
           <w:rFonts w:ascii="Ebrima" w:hAnsi="Ebrima"/>
           <w:color w:val="7F7F7F" w:themeColor="text1" w:themeTint="80"/>
+          <w:lang w:val="en-GB"/>
         </w:rPr>
         <w:t>Voyer</w:t>
       </w:r>
@@ -1419,32 +1430,42 @@
         <w:rPr>
           <w:rFonts w:ascii="Ebrima" w:hAnsi="Ebrima"/>
           <w:color w:val="7F7F7F" w:themeColor="text1" w:themeTint="80"/>
+          <w:lang w:val="en-GB"/>
         </w:rPr>
         <w:t>, 1996</w:t>
       </w:r>
       <w:r>
         <w:rPr>
           <w:rFonts w:ascii="Ebrima" w:hAnsi="Ebrima"/>
-        </w:rPr>
-        <w:t xml:space="preserve">). </w:t>
-      </w:r>
-      <w:r>
-        <w:rPr>
-          <w:rFonts w:ascii="Ebrima" w:hAnsi="Ebrima"/>
-          <w:lang/>
-        </w:rPr>
-        <w:t>This means that cognitive representations and brain activation patterns tend to be more bilateral and symmetrical in women, while they are largely restricted to one hemisphere in men – or in other words that in female brains there is a less strict separation of fu</w:t>
-      </w:r>
-      <w:r>
-        <w:rPr>
-          <w:rFonts w:ascii="Ebrima" w:hAnsi="Ebrima"/>
-          <w:lang/>
+          <w:lang w:val="en-GB"/>
+        </w:rPr>
+        <w:t>). This means that cognitive representations and brain activation patterns tend to be more bilateral and symmetrical in women, while they are largely restricted to one hemisphere in men – or in other words</w:t>
+      </w:r>
+      <w:r>
+        <w:rPr>
+          <w:rFonts w:ascii="Ebrima" w:hAnsi="Ebrima"/>
+          <w:lang w:val="en-GB"/>
+        </w:rPr>
+        <w:t>:</w:t>
+      </w:r>
+      <w:r>
+        <w:rPr>
+          <w:rFonts w:ascii="Ebrima" w:hAnsi="Ebrima"/>
+          <w:lang w:val="en-GB"/>
+        </w:rPr>
+        <w:t xml:space="preserve"> in female brains there is a less strict separation of fu</w:t>
+      </w:r>
+      <w:r>
+        <w:rPr>
+          <w:rFonts w:ascii="Ebrima" w:hAnsi="Ebrima"/>
+          <w:lang w:val="en-GB"/>
         </w:rPr>
         <w:t>nctions between the hemispheres.</w:t>
       </w:r>
       <w:r>
         <w:rPr>
           <w:rFonts w:ascii="Ebrima" w:hAnsi="Ebrima"/>
+          <w:lang w:val="en-GB"/>
         </w:rPr>
         <w:t xml:space="preserve"> </w:t>
       </w:r>
@@ -1453,7 +1474,7 @@
         <w:rPr>
           <w:rFonts w:ascii="Ebrima" w:hAnsi="Ebrima"/>
           <w:color w:val="7F7F7F" w:themeColor="text1" w:themeTint="80"/>
-          <w:highlight w:val="yellow"/>
+          <w:lang w:val="en-GB"/>
         </w:rPr>
         <w:t>Ingalhalikar</w:t>
       </w:r>
@@ -1462,116 +1483,39 @@
         <w:rPr>
           <w:rFonts w:ascii="Ebrima" w:hAnsi="Ebrima"/>
           <w:color w:val="7F7F7F" w:themeColor="text1" w:themeTint="80"/>
-          <w:highlight w:val="yellow"/>
+          <w:lang w:val="en-GB"/>
         </w:rPr>
         <w:t xml:space="preserve"> et al. (2013) </w:t>
       </w:r>
       <w:r>
         <w:rPr>
           <w:rFonts w:ascii="Ebrima" w:hAnsi="Ebrima"/>
-          <w:highlight w:val="yellow"/>
-        </w:rPr>
-        <w:t>argue</w:t>
-      </w:r>
-      <w:r>
-        <w:rPr>
-          <w:rFonts w:ascii="Ebrima" w:hAnsi="Ebrima"/>
-          <w:highlight w:val="yellow"/>
-        </w:rPr>
-        <w:t xml:space="preserve"> that those differences in </w:t>
-      </w:r>
-      <w:r>
-        <w:rPr>
-          <w:rFonts w:ascii="Ebrima" w:hAnsi="Ebrima"/>
-          <w:highlight w:val="yellow"/>
-        </w:rPr>
-        <w:t>functional lateralisation</w:t>
-      </w:r>
-      <w:r>
-        <w:rPr>
-          <w:rFonts w:ascii="Ebrima" w:hAnsi="Ebrima"/>
-          <w:highlight w:val="yellow"/>
+          <w:lang w:val="en-GB"/>
+        </w:rPr>
+        <w:t xml:space="preserve">argue that those differences in functional lateralisation </w:t>
+      </w:r>
+      <w:proofErr w:type="gramStart"/>
+      <w:r>
+        <w:rPr>
+          <w:rFonts w:ascii="Ebrima" w:hAnsi="Ebrima"/>
+          <w:lang w:val="en-GB"/>
+        </w:rPr>
+        <w:t>are related</w:t>
+      </w:r>
+      <w:proofErr w:type="gramEnd"/>
+      <w:r>
+        <w:rPr>
+          <w:rFonts w:ascii="Ebrima" w:hAnsi="Ebrima"/>
+          <w:lang w:val="en-GB"/>
+        </w:rPr>
+        <w:t xml:space="preserve"> to the different ratios of inter- and intrahemispheric connections between the sexes: Male brains possess increased levels of lateralisation with more pronounced intrahemispheric connections, whereas female brains have stronger interhemispheric connectivity and thus, process information more symmetrically.</w:t>
+      </w:r>
+      <w:r>
+        <w:rPr>
+          <w:rFonts w:ascii="Ebrima" w:hAnsi="Ebrima"/>
+          <w:lang w:val="en-GB"/>
         </w:rPr>
         <w:t xml:space="preserve"> </w:t>
-      </w:r>
-      <w:proofErr w:type="gramStart"/>
-      <w:r>
-        <w:rPr>
-          <w:rFonts w:ascii="Ebrima" w:hAnsi="Ebrima"/>
-          <w:highlight w:val="yellow"/>
-        </w:rPr>
-        <w:t>are related</w:t>
-      </w:r>
-      <w:proofErr w:type="gramEnd"/>
-      <w:r>
-        <w:rPr>
-          <w:rFonts w:ascii="Ebrima" w:hAnsi="Ebrima"/>
-          <w:highlight w:val="yellow"/>
-        </w:rPr>
-        <w:t xml:space="preserve"> to the different ratios of inter- and intrahemispheric connections between the sexes: Male brains possess increased </w:t>
-      </w:r>
-      <w:r>
-        <w:rPr>
-          <w:rFonts w:ascii="Ebrima" w:hAnsi="Ebrima"/>
-          <w:highlight w:val="yellow"/>
-        </w:rPr>
-        <w:t>levels of lateralisation</w:t>
-      </w:r>
-      <w:r>
-        <w:rPr>
-          <w:rFonts w:ascii="Ebrima" w:hAnsi="Ebrima"/>
-          <w:highlight w:val="yellow"/>
-        </w:rPr>
-        <w:t xml:space="preserve"> with more pronounced intrahemispheric connections, whereas female brains have stronger interhemispheric connectivity and thus, process information more symmetrically.</w:t>
-      </w:r>
-      <w:r>
-        <w:rPr>
-          <w:rFonts w:ascii="Ebrima" w:hAnsi="Ebrima"/>
-        </w:rPr>
-        <w:t xml:space="preserve"> </w:t>
-      </w:r>
-      <w:r>
-        <w:rPr>
-          <w:rFonts w:ascii="Ebrima" w:hAnsi="Ebrima"/>
-          <w:highlight w:val="red"/>
-        </w:rPr>
-        <w:t xml:space="preserve">Further, they proposed that </w:t>
-      </w:r>
-      <w:r>
-        <w:rPr>
-          <w:rFonts w:ascii="Ebrima" w:hAnsi="Ebrima"/>
-          <w:highlight w:val="red"/>
-        </w:rPr>
-        <w:t xml:space="preserve">this means that </w:t>
-      </w:r>
-      <w:r>
-        <w:rPr>
-          <w:rFonts w:ascii="Ebrima" w:hAnsi="Ebrima"/>
-          <w:highlight w:val="red"/>
-        </w:rPr>
-        <w:t xml:space="preserve">male brains </w:t>
-      </w:r>
-      <w:proofErr w:type="gramStart"/>
-      <w:r>
-        <w:rPr>
-          <w:rFonts w:ascii="Ebrima" w:hAnsi="Ebrima"/>
-          <w:highlight w:val="red"/>
-        </w:rPr>
-        <w:t>are structured</w:t>
-      </w:r>
-      <w:proofErr w:type="gramEnd"/>
-      <w:r>
-        <w:rPr>
-          <w:rFonts w:ascii="Ebrima" w:hAnsi="Ebrima"/>
-          <w:highlight w:val="red"/>
-        </w:rPr>
-        <w:t xml:space="preserve"> in a way that facilitates spatial processing and coordinated motor action, while female brains promote attention, memory, and verbal abilities</w:t>
-      </w:r>
-      <w:r>
-        <w:rPr>
-          <w:rFonts w:ascii="Ebrima" w:hAnsi="Ebrima"/>
-        </w:rPr>
-        <w:t>.</w:t>
       </w:r>
     </w:p>
     <w:p>
@@ -1579,12 +1523,14 @@
         <w:jc w:val="both"/>
         <w:rPr>
           <w:rFonts w:ascii="Ebrima" w:hAnsi="Ebrima"/>
+          <w:lang w:val="en-GB"/>
         </w:rPr>
       </w:pPr>
       <w:proofErr w:type="gramStart"/>
       <w:r>
         <w:rPr>
           <w:rFonts w:ascii="Ebrima" w:hAnsi="Ebrima"/>
+          <w:lang w:val="en-GB"/>
         </w:rPr>
         <w:t xml:space="preserve">While so far there is not enough research to determine if anatomical WM asymmetries and functional lateralisation are really related in such a way (for reviews see </w:t>
       </w:r>
@@ -1593,6 +1539,7 @@
         <w:rPr>
           <w:rFonts w:ascii="Ebrima" w:hAnsi="Ebrima"/>
           <w:color w:val="7F7F7F" w:themeColor="text1" w:themeTint="80"/>
+          <w:lang w:val="en-GB"/>
         </w:rPr>
         <w:t>Corballis</w:t>
       </w:r>
@@ -1601,6 +1548,7 @@
         <w:rPr>
           <w:rFonts w:ascii="Ebrima" w:hAnsi="Ebrima"/>
           <w:color w:val="7F7F7F" w:themeColor="text1" w:themeTint="80"/>
+          <w:lang w:val="en-GB"/>
         </w:rPr>
         <w:t xml:space="preserve"> &amp; </w:t>
       </w:r>
@@ -1609,6 +1557,7 @@
         <w:rPr>
           <w:rFonts w:ascii="Ebrima" w:hAnsi="Ebrima"/>
           <w:color w:val="7F7F7F" w:themeColor="text1" w:themeTint="80"/>
+          <w:lang w:val="en-GB"/>
         </w:rPr>
         <w:t>Häberling</w:t>
       </w:r>
@@ -1617,6 +1566,7 @@
         <w:rPr>
           <w:rFonts w:ascii="Ebrima" w:hAnsi="Ebrima"/>
           <w:color w:val="7F7F7F" w:themeColor="text1" w:themeTint="80"/>
+          <w:lang w:val="en-GB"/>
         </w:rPr>
         <w:t xml:space="preserve">, 2017; </w:t>
       </w:r>
@@ -1625,6 +1575,7 @@
         <w:rPr>
           <w:rFonts w:ascii="Ebrima" w:hAnsi="Ebrima"/>
           <w:color w:val="7F7F7F" w:themeColor="text1" w:themeTint="80"/>
+          <w:lang w:val="en-GB"/>
         </w:rPr>
         <w:t>Ocklenburg</w:t>
       </w:r>
@@ -1633,6 +1584,7 @@
         <w:rPr>
           <w:rFonts w:ascii="Ebrima" w:hAnsi="Ebrima"/>
           <w:color w:val="7F7F7F" w:themeColor="text1" w:themeTint="80"/>
+          <w:lang w:val="en-GB"/>
         </w:rPr>
         <w:t xml:space="preserve"> &amp; </w:t>
       </w:r>
@@ -1641,6 +1593,7 @@
         <w:rPr>
           <w:rFonts w:ascii="Ebrima" w:hAnsi="Ebrima"/>
           <w:color w:val="7F7F7F" w:themeColor="text1" w:themeTint="80"/>
+          <w:lang w:val="en-GB"/>
         </w:rPr>
         <w:t>Güntürkün</w:t>
       </w:r>
@@ -1649,24 +1602,28 @@
         <w:rPr>
           <w:rFonts w:ascii="Ebrima" w:hAnsi="Ebrima"/>
           <w:color w:val="7F7F7F" w:themeColor="text1" w:themeTint="80"/>
+          <w:lang w:val="en-GB"/>
         </w:rPr>
         <w:t>, 2012</w:t>
       </w:r>
       <w:r>
         <w:rPr>
           <w:rFonts w:ascii="Ebrima" w:hAnsi="Ebrima"/>
+          <w:lang w:val="en-GB"/>
         </w:rPr>
         <w:t xml:space="preserve">), many researchers argue that differences both in brain </w:t>
       </w:r>
       <w:r>
         <w:rPr>
           <w:rFonts w:ascii="Ebrima" w:hAnsi="Ebrima"/>
+          <w:lang w:val="en-GB"/>
         </w:rPr>
         <w:t>connectivity</w:t>
       </w:r>
       <w:r>
         <w:rPr>
           <w:rFonts w:ascii="Ebrima" w:hAnsi="Ebrima"/>
+          <w:lang w:val="en-GB"/>
         </w:rPr>
         <w:t xml:space="preserve"> may be caused, or at least influenced, by sex hormones (e.g., </w:t>
       </w:r>
@@ -1674,6 +1631,7 @@
         <w:rPr>
           <w:rFonts w:ascii="Ebrima" w:hAnsi="Ebrima"/>
           <w:color w:val="7F7F7F" w:themeColor="text1" w:themeTint="80"/>
+          <w:lang w:val="en-GB"/>
         </w:rPr>
         <w:t xml:space="preserve">Cosgrove et al., 2007; </w:t>
       </w:r>
@@ -1682,6 +1640,7 @@
         <w:rPr>
           <w:rFonts w:ascii="Ebrima" w:hAnsi="Ebrima"/>
           <w:color w:val="7F7F7F" w:themeColor="text1" w:themeTint="80"/>
+          <w:lang w:val="en-GB"/>
         </w:rPr>
         <w:t>Grabowska</w:t>
       </w:r>
@@ -1690,14 +1649,24 @@
         <w:rPr>
           <w:rFonts w:ascii="Ebrima" w:hAnsi="Ebrima"/>
           <w:color w:val="7F7F7F" w:themeColor="text1" w:themeTint="80"/>
-        </w:rPr>
-        <w:t xml:space="preserve">, 2016; </w:t>
-      </w:r>
-      <w:proofErr w:type="spellStart"/>
-      <w:r>
-        <w:rPr>
-          <w:rFonts w:ascii="Ebrima" w:hAnsi="Ebrima"/>
-          <w:color w:val="7F7F7F" w:themeColor="text1" w:themeTint="80"/>
+          <w:lang w:val="en-GB"/>
+        </w:rPr>
+        <w:t>, 2017</w:t>
+      </w:r>
+      <w:r>
+        <w:rPr>
+          <w:rFonts w:ascii="Ebrima" w:hAnsi="Ebrima"/>
+          <w:color w:val="7F7F7F" w:themeColor="text1" w:themeTint="80"/>
+          <w:lang w:val="en-GB"/>
+        </w:rPr>
+        <w:t xml:space="preserve">; </w:t>
+      </w:r>
+      <w:proofErr w:type="spellStart"/>
+      <w:r>
+        <w:rPr>
+          <w:rFonts w:ascii="Ebrima" w:hAnsi="Ebrima"/>
+          <w:color w:val="7F7F7F" w:themeColor="text1" w:themeTint="80"/>
+          <w:lang w:val="en-GB"/>
         </w:rPr>
         <w:t>Hirnstein</w:t>
       </w:r>
@@ -1706,12 +1675,14 @@
         <w:rPr>
           <w:rFonts w:ascii="Ebrima" w:hAnsi="Ebrima"/>
           <w:color w:val="7F7F7F" w:themeColor="text1" w:themeTint="80"/>
+          <w:lang w:val="en-GB"/>
         </w:rPr>
         <w:t xml:space="preserve"> et al., 2019; Kimura &amp; Hampson, 1994</w:t>
       </w:r>
       <w:r>
         <w:rPr>
           <w:rFonts w:ascii="Ebrima" w:hAnsi="Ebrima"/>
+          <w:lang w:val="en-GB"/>
         </w:rPr>
         <w:t>).</w:t>
       </w:r>
@@ -1722,11 +1693,13 @@
         <w:jc w:val="both"/>
         <w:rPr>
           <w:rFonts w:ascii="Ebrima" w:hAnsi="Ebrima"/>
-        </w:rPr>
-      </w:pPr>
-      <w:r>
-        <w:rPr>
-          <w:rFonts w:ascii="Ebrima" w:hAnsi="Ebrima"/>
+          <w:lang w:val="en-GB"/>
+        </w:rPr>
+      </w:pPr>
+      <w:r>
+        <w:rPr>
+          <w:rFonts w:ascii="Ebrima" w:hAnsi="Ebrima"/>
+          <w:lang w:val="en-GB"/>
         </w:rPr>
         <w:lastRenderedPageBreak/>
         <w:t>Sex hormones, such as oestradiol, progesterone, and testosterone, have been shown to be able to alter neuronal excitability (</w:t>
@@ -1736,6 +1709,32 @@
         <w:rPr>
           <w:rFonts w:ascii="Ebrima" w:hAnsi="Ebrima"/>
           <w:color w:val="7F7F7F" w:themeColor="text1" w:themeTint="80"/>
+          <w:lang w:val="en-GB"/>
+        </w:rPr>
+        <w:t>Hausmann</w:t>
+      </w:r>
+      <w:proofErr w:type="spellEnd"/>
+      <w:r>
+        <w:rPr>
+          <w:rFonts w:ascii="Ebrima" w:hAnsi="Ebrima"/>
+          <w:color w:val="7F7F7F" w:themeColor="text1" w:themeTint="80"/>
+          <w:lang w:val="en-GB"/>
+        </w:rPr>
+        <w:t>, 2016</w:t>
+      </w:r>
+      <w:r>
+        <w:rPr>
+          <w:rFonts w:ascii="Ebrima" w:hAnsi="Ebrima"/>
+          <w:lang w:val="en-GB"/>
+        </w:rPr>
+        <w:t xml:space="preserve">; </w:t>
+      </w:r>
+      <w:proofErr w:type="spellStart"/>
+      <w:r>
+        <w:rPr>
+          <w:rFonts w:ascii="Ebrima" w:hAnsi="Ebrima"/>
+          <w:color w:val="7F7F7F" w:themeColor="text1" w:themeTint="80"/>
+          <w:lang w:val="en-GB"/>
         </w:rPr>
         <w:t>Rupprecht</w:t>
       </w:r>
@@ -1744,36 +1743,42 @@
         <w:rPr>
           <w:rFonts w:ascii="Ebrima" w:hAnsi="Ebrima"/>
           <w:color w:val="7F7F7F" w:themeColor="text1" w:themeTint="80"/>
+          <w:lang w:val="en-GB"/>
         </w:rPr>
         <w:t>, 2003</w:t>
       </w:r>
       <w:r>
         <w:rPr>
           <w:rFonts w:ascii="Ebrima" w:hAnsi="Ebrima"/>
+          <w:lang w:val="en-GB"/>
         </w:rPr>
         <w:t xml:space="preserve">) and there is great evidence that </w:t>
       </w:r>
       <w:r>
         <w:rPr>
           <w:rFonts w:ascii="Ebrima" w:hAnsi="Ebrima"/>
+          <w:lang w:val="en-GB"/>
         </w:rPr>
         <w:t>functional lateralisation</w:t>
       </w:r>
       <w:r>
         <w:rPr>
           <w:rFonts w:ascii="Ebrima" w:hAnsi="Ebrima"/>
+          <w:lang w:val="en-GB"/>
         </w:rPr>
         <w:t xml:space="preserve"> fluctuate</w:t>
       </w:r>
       <w:r>
         <w:rPr>
           <w:rFonts w:ascii="Ebrima" w:hAnsi="Ebrima"/>
+          <w:lang w:val="en-GB"/>
         </w:rPr>
         <w:t>s</w:t>
       </w:r>
       <w:r>
         <w:rPr>
           <w:rFonts w:ascii="Ebrima" w:hAnsi="Ebrima"/>
+          <w:lang w:val="en-GB"/>
         </w:rPr>
         <w:t xml:space="preserve"> throughout the menstrual cycle due to the varying levels of those hormones (e.g., </w:t>
       </w:r>
@@ -1782,6 +1787,7 @@
         <w:rPr>
           <w:rFonts w:ascii="Ebrima" w:hAnsi="Ebrima"/>
           <w:color w:val="7F7F7F" w:themeColor="text1" w:themeTint="80"/>
+          <w:lang w:val="en-GB"/>
         </w:rPr>
         <w:t>Bibawi</w:t>
       </w:r>
@@ -1790,6 +1796,7 @@
         <w:rPr>
           <w:rFonts w:ascii="Ebrima" w:hAnsi="Ebrima"/>
           <w:color w:val="7F7F7F" w:themeColor="text1" w:themeTint="80"/>
+          <w:lang w:val="en-GB"/>
         </w:rPr>
         <w:t xml:space="preserve"> et al., 1995; </w:t>
       </w:r>
@@ -1798,6 +1805,7 @@
         <w:rPr>
           <w:rFonts w:ascii="Ebrima" w:hAnsi="Ebrima"/>
           <w:color w:val="7F7F7F" w:themeColor="text1" w:themeTint="80"/>
+          <w:lang w:val="en-GB"/>
         </w:rPr>
         <w:t>Hausmann</w:t>
       </w:r>
@@ -1806,6 +1814,7 @@
         <w:rPr>
           <w:rFonts w:ascii="Ebrima" w:hAnsi="Ebrima"/>
           <w:color w:val="7F7F7F" w:themeColor="text1" w:themeTint="80"/>
+          <w:lang w:val="en-GB"/>
         </w:rPr>
         <w:t xml:space="preserve">, 2005; </w:t>
       </w:r>
@@ -1814,6 +1823,7 @@
         <w:rPr>
           <w:rFonts w:ascii="Ebrima" w:hAnsi="Ebrima"/>
           <w:color w:val="7F7F7F" w:themeColor="text1" w:themeTint="80"/>
+          <w:lang w:val="en-GB"/>
         </w:rPr>
         <w:t>Hausmann</w:t>
       </w:r>
@@ -1822,20 +1832,178 @@
         <w:rPr>
           <w:rFonts w:ascii="Ebrima" w:hAnsi="Ebrima"/>
           <w:color w:val="7F7F7F" w:themeColor="text1" w:themeTint="80"/>
+          <w:lang w:val="en-GB"/>
         </w:rPr>
         <w:t xml:space="preserve"> et al., 2002; Wisniewski, 1998</w:t>
       </w:r>
       <w:r>
         <w:rPr>
           <w:rFonts w:ascii="Ebrima" w:hAnsi="Ebrima"/>
+          <w:lang w:val="en-GB"/>
         </w:rPr>
         <w:t xml:space="preserve">). </w:t>
       </w:r>
-      <w:proofErr w:type="spellStart"/>
-      <w:r>
-        <w:rPr>
-          <w:rFonts w:ascii="Ebrima" w:hAnsi="Ebrima"/>
-          <w:color w:val="7F7F7F" w:themeColor="text1" w:themeTint="80"/>
+      <w:r>
+        <w:rPr>
+          <w:rFonts w:ascii="Ebrima" w:hAnsi="Ebrima"/>
+          <w:lang w:val="en-GB"/>
+        </w:rPr>
+        <w:t>S</w:t>
+      </w:r>
+      <w:r>
+        <w:rPr>
+          <w:rFonts w:ascii="Ebrima" w:hAnsi="Ebrima"/>
+          <w:lang w:val="en-GB"/>
+        </w:rPr>
+        <w:t>tudies have established</w:t>
+      </w:r>
+      <w:r>
+        <w:rPr>
+          <w:rFonts w:ascii="Ebrima" w:hAnsi="Ebrima"/>
+          <w:lang w:val="en-GB"/>
+        </w:rPr>
+        <w:t xml:space="preserve"> that </w:t>
+      </w:r>
+      <w:r>
+        <w:rPr>
+          <w:rFonts w:ascii="Ebrima" w:hAnsi="Ebrima"/>
+          <w:lang w:val="en-GB"/>
+        </w:rPr>
+        <w:t>lateralisation is</w:t>
+      </w:r>
+      <w:r>
+        <w:rPr>
+          <w:rFonts w:ascii="Ebrima" w:hAnsi="Ebrima"/>
+          <w:lang w:val="en-GB"/>
+        </w:rPr>
+        <w:t xml:space="preserve"> stable over time in men, as well as in post-menopausal women. Further, </w:t>
+      </w:r>
+      <w:r>
+        <w:rPr>
+          <w:rFonts w:ascii="Ebrima" w:hAnsi="Ebrima"/>
+          <w:lang w:val="en-GB"/>
+        </w:rPr>
+        <w:t>there is</w:t>
+      </w:r>
+      <w:r>
+        <w:rPr>
+          <w:rFonts w:ascii="Ebrima" w:hAnsi="Ebrima"/>
+          <w:lang w:val="en-GB"/>
+        </w:rPr>
+        <w:t xml:space="preserve"> evidence that high levels of progesterone</w:t>
+      </w:r>
+      <w:r>
+        <w:rPr>
+          <w:rFonts w:ascii="Ebrima" w:hAnsi="Ebrima"/>
+          <w:lang w:val="en-GB"/>
+        </w:rPr>
+        <w:t xml:space="preserve"> and oestradiol</w:t>
+      </w:r>
+      <w:r>
+        <w:rPr>
+          <w:rFonts w:ascii="Ebrima" w:hAnsi="Ebrima"/>
+          <w:lang w:val="en-GB"/>
+        </w:rPr>
+        <w:t xml:space="preserve"> during the </w:t>
+      </w:r>
+      <w:proofErr w:type="spellStart"/>
+      <w:r>
+        <w:rPr>
+          <w:rFonts w:ascii="Ebrima" w:hAnsi="Ebrima"/>
+          <w:lang w:val="en-GB"/>
+        </w:rPr>
+        <w:t>midluteal</w:t>
+      </w:r>
+      <w:proofErr w:type="spellEnd"/>
+      <w:r>
+        <w:rPr>
+          <w:rFonts w:ascii="Ebrima" w:hAnsi="Ebrima"/>
+          <w:lang w:val="en-GB"/>
+        </w:rPr>
+        <w:t xml:space="preserve"> phase may down-regulate interhemispheric interactions and thus, further decrease </w:t>
+      </w:r>
+      <w:r>
+        <w:rPr>
+          <w:rFonts w:ascii="Ebrima" w:hAnsi="Ebrima"/>
+          <w:lang w:val="en-GB"/>
+        </w:rPr>
+        <w:t>lateralisation</w:t>
+      </w:r>
+      <w:r>
+        <w:rPr>
+          <w:rFonts w:ascii="Ebrima" w:hAnsi="Ebrima"/>
+          <w:lang w:val="en-GB"/>
+        </w:rPr>
+        <w:t xml:space="preserve">, whereas </w:t>
+      </w:r>
+      <w:r>
+        <w:rPr>
+          <w:rFonts w:ascii="Ebrima" w:hAnsi="Ebrima"/>
+          <w:lang w:val="en-GB"/>
+        </w:rPr>
+        <w:t xml:space="preserve">increased levels of functional lateralisation </w:t>
+      </w:r>
+      <w:proofErr w:type="gramStart"/>
+      <w:r>
+        <w:rPr>
+          <w:rFonts w:ascii="Ebrima" w:hAnsi="Ebrima"/>
+          <w:lang w:val="en-GB"/>
+        </w:rPr>
+        <w:t>were</w:t>
+      </w:r>
+      <w:r>
+        <w:rPr>
+          <w:rFonts w:ascii="Ebrima" w:hAnsi="Ebrima"/>
+          <w:lang w:val="en-GB"/>
+        </w:rPr>
+        <w:t xml:space="preserve"> found</w:t>
+      </w:r>
+      <w:proofErr w:type="gramEnd"/>
+      <w:r>
+        <w:rPr>
+          <w:rFonts w:ascii="Ebrima" w:hAnsi="Ebrima"/>
+          <w:lang w:val="en-GB"/>
+        </w:rPr>
+        <w:t xml:space="preserve"> during the menses</w:t>
+      </w:r>
+      <w:r>
+        <w:rPr>
+          <w:rFonts w:ascii="Ebrima" w:hAnsi="Ebrima"/>
+          <w:lang w:val="en-GB"/>
+        </w:rPr>
+        <w:t xml:space="preserve"> when levels of oestradiol and progesterone are the lowest</w:t>
+      </w:r>
+      <w:r>
+        <w:rPr>
+          <w:rFonts w:ascii="Ebrima" w:hAnsi="Ebrima"/>
+          <w:lang w:val="en-GB"/>
+        </w:rPr>
+        <w:t xml:space="preserve"> (</w:t>
+      </w:r>
+      <w:proofErr w:type="spellStart"/>
+      <w:r>
+        <w:rPr>
+          <w:rFonts w:ascii="Ebrima" w:hAnsi="Ebrima"/>
+          <w:color w:val="7F7F7F" w:themeColor="text1" w:themeTint="80"/>
+          <w:lang w:val="en-GB"/>
+        </w:rPr>
+        <w:t>Bibawi</w:t>
+      </w:r>
+      <w:proofErr w:type="spellEnd"/>
+      <w:r>
+        <w:rPr>
+          <w:rFonts w:ascii="Ebrima" w:hAnsi="Ebrima"/>
+          <w:color w:val="7F7F7F" w:themeColor="text1" w:themeTint="80"/>
+          <w:lang w:val="en-GB"/>
+        </w:rPr>
+        <w:t xml:space="preserve"> et al., 1995; </w:t>
+      </w:r>
+      <w:proofErr w:type="spellStart"/>
+      <w:r>
+        <w:rPr>
+          <w:rFonts w:ascii="Ebrima" w:hAnsi="Ebrima"/>
+          <w:color w:val="7F7F7F" w:themeColor="text1" w:themeTint="80"/>
+          <w:lang w:val="en-GB"/>
         </w:rPr>
         <w:t>Hausmann</w:t>
       </w:r>
@@ -1844,14 +2012,34 @@
         <w:rPr>
           <w:rFonts w:ascii="Ebrima" w:hAnsi="Ebrima"/>
           <w:color w:val="7F7F7F" w:themeColor="text1" w:themeTint="80"/>
-        </w:rPr>
-        <w:t xml:space="preserve"> and </w:t>
-      </w:r>
-      <w:proofErr w:type="spellStart"/>
-      <w:r>
-        <w:rPr>
-          <w:rFonts w:ascii="Ebrima" w:hAnsi="Ebrima"/>
-          <w:color w:val="7F7F7F" w:themeColor="text1" w:themeTint="80"/>
+          <w:lang w:val="en-GB"/>
+        </w:rPr>
+        <w:t xml:space="preserve"> et al., 2002; </w:t>
+      </w:r>
+      <w:proofErr w:type="spellStart"/>
+      <w:r>
+        <w:rPr>
+          <w:rFonts w:ascii="Ebrima" w:hAnsi="Ebrima"/>
+          <w:color w:val="7F7F7F" w:themeColor="text1" w:themeTint="80"/>
+          <w:lang w:val="en-GB"/>
+        </w:rPr>
+        <w:t>Hausmann</w:t>
+      </w:r>
+      <w:proofErr w:type="spellEnd"/>
+      <w:r>
+        <w:rPr>
+          <w:rFonts w:ascii="Ebrima" w:hAnsi="Ebrima"/>
+          <w:color w:val="7F7F7F" w:themeColor="text1" w:themeTint="80"/>
+          <w:lang w:val="en-GB"/>
+        </w:rPr>
+        <w:t xml:space="preserve"> &amp; </w:t>
+      </w:r>
+      <w:proofErr w:type="spellStart"/>
+      <w:r>
+        <w:rPr>
+          <w:rFonts w:ascii="Ebrima" w:hAnsi="Ebrima"/>
+          <w:color w:val="7F7F7F" w:themeColor="text1" w:themeTint="80"/>
+          <w:lang w:val="en-GB"/>
         </w:rPr>
         <w:t>Güntürkün</w:t>
       </w:r>
@@ -1860,114 +2048,57 @@
         <w:rPr>
           <w:rFonts w:ascii="Ebrima" w:hAnsi="Ebrima"/>
           <w:color w:val="7F7F7F" w:themeColor="text1" w:themeTint="80"/>
-        </w:rPr>
-        <w:t xml:space="preserve"> (2000)</w:t>
-      </w:r>
-      <w:r>
-        <w:rPr>
-          <w:rFonts w:ascii="Ebrima" w:hAnsi="Ebrima"/>
-        </w:rPr>
-        <w:t xml:space="preserve"> </w:t>
-      </w:r>
-      <w:r>
-        <w:rPr>
-          <w:rFonts w:ascii="Ebrima" w:hAnsi="Ebrima"/>
-          <w:highlight w:val="yellow"/>
-        </w:rPr>
-        <w:t>established</w:t>
-      </w:r>
-      <w:r>
-        <w:rPr>
-          <w:rFonts w:ascii="Ebrima" w:hAnsi="Ebrima"/>
-        </w:rPr>
-        <w:t xml:space="preserve"> that </w:t>
-      </w:r>
-      <w:r>
-        <w:rPr>
-          <w:rFonts w:ascii="Ebrima" w:hAnsi="Ebrima"/>
-        </w:rPr>
-        <w:t>lateralisation is</w:t>
-      </w:r>
-      <w:r>
-        <w:rPr>
-          <w:rFonts w:ascii="Ebrima" w:hAnsi="Ebrima"/>
-        </w:rPr>
-        <w:t xml:space="preserve"> stable over time in men, as well as in post-menopausal women. Further, they found evidence that high levels of progesterone during the </w:t>
-      </w:r>
-      <w:proofErr w:type="spellStart"/>
-      <w:r>
-        <w:rPr>
-          <w:rFonts w:ascii="Ebrima" w:hAnsi="Ebrima"/>
-        </w:rPr>
-        <w:t>midluteal</w:t>
-      </w:r>
-      <w:proofErr w:type="spellEnd"/>
-      <w:r>
-        <w:rPr>
-          <w:rFonts w:ascii="Ebrima" w:hAnsi="Ebrima"/>
-        </w:rPr>
-        <w:t xml:space="preserve"> phase </w:t>
-      </w:r>
-      <w:proofErr w:type="gramStart"/>
-      <w:r>
-        <w:rPr>
-          <w:rFonts w:ascii="Ebrima" w:hAnsi="Ebrima"/>
-        </w:rPr>
-        <w:t>may</w:t>
-      </w:r>
-      <w:proofErr w:type="gramEnd"/>
-      <w:r>
-        <w:rPr>
-          <w:rFonts w:ascii="Ebrima" w:hAnsi="Ebrima"/>
-        </w:rPr>
-        <w:t xml:space="preserve"> down-regulate interhemispheric interactions and thus, further decrease </w:t>
-      </w:r>
-      <w:r>
-        <w:rPr>
-          <w:rFonts w:ascii="Ebrima" w:hAnsi="Ebrima"/>
-        </w:rPr>
-        <w:t>lateralisation</w:t>
-      </w:r>
-      <w:r>
-        <w:rPr>
-          <w:rFonts w:ascii="Ebrima" w:hAnsi="Ebrima"/>
-        </w:rPr>
-        <w:t xml:space="preserve">, whereas </w:t>
-      </w:r>
-      <w:r>
-        <w:rPr>
-          <w:rFonts w:ascii="Ebrima" w:hAnsi="Ebrima"/>
-        </w:rPr>
-        <w:t>increased levels of functional lateralisation were</w:t>
-      </w:r>
-      <w:r>
-        <w:rPr>
-          <w:rFonts w:ascii="Ebrima" w:hAnsi="Ebrima"/>
-        </w:rPr>
-        <w:t xml:space="preserve"> found during the menses. Other studies found similar patterns for oestradiol (</w:t>
-      </w:r>
-      <w:proofErr w:type="spellStart"/>
-      <w:r>
-        <w:rPr>
-          <w:rFonts w:ascii="Ebrima" w:hAnsi="Ebrima"/>
-          <w:color w:val="7F7F7F" w:themeColor="text1" w:themeTint="80"/>
-        </w:rPr>
-        <w:t>Bibawi</w:t>
-      </w:r>
-      <w:proofErr w:type="spellEnd"/>
-      <w:r>
-        <w:rPr>
-          <w:rFonts w:ascii="Ebrima" w:hAnsi="Ebrima"/>
-          <w:color w:val="7F7F7F" w:themeColor="text1" w:themeTint="80"/>
-        </w:rPr>
-        <w:t xml:space="preserve"> et al., 1995; Mead &amp; Hampson, 1997</w:t>
-      </w:r>
-      <w:r>
-        <w:rPr>
-          <w:rFonts w:ascii="Ebrima" w:hAnsi="Ebrima"/>
+          <w:lang w:val="en-GB"/>
+        </w:rPr>
+        <w:t xml:space="preserve">, 2000; </w:t>
+      </w:r>
+      <w:r>
+        <w:rPr>
+          <w:rFonts w:ascii="Ebrima" w:hAnsi="Ebrima"/>
+          <w:color w:val="7F7F7F" w:themeColor="text1" w:themeTint="80"/>
+          <w:lang w:val="en-GB"/>
+        </w:rPr>
+        <w:t>Mead &amp; Hampson, 1997</w:t>
+      </w:r>
+      <w:r>
+        <w:rPr>
+          <w:rFonts w:ascii="Ebrima" w:hAnsi="Ebrima"/>
+          <w:lang w:val="en-GB"/>
         </w:rPr>
         <w:t>).</w:t>
       </w:r>
+    </w:p>
+    <w:p>
+      <w:pPr>
+        <w:rPr>
+          <w:rFonts w:ascii="Ebrima" w:hAnsi="Ebrima"/>
+          <w:lang w:val="en-GB"/>
+        </w:rPr>
+      </w:pPr>
+    </w:p>
+    <w:p>
+      <w:pPr>
+        <w:rPr>
+          <w:rFonts w:ascii="Ebrima" w:hAnsi="Ebrima"/>
+          <w:lang w:val="en-GB"/>
+        </w:rPr>
+      </w:pPr>
+    </w:p>
+    <w:p>
+      <w:pPr>
+        <w:rPr>
+          <w:rFonts w:ascii="Ebrima" w:hAnsi="Ebrima"/>
+          <w:lang w:val="en-GB"/>
+        </w:rPr>
+      </w:pPr>
+    </w:p>
+    <w:p>
+      <w:pPr>
+        <w:rPr>
+          <w:rFonts w:ascii="Ebrima" w:hAnsi="Ebrima"/>
+          <w:lang w:val="en-GB"/>
+        </w:rPr>
+      </w:pPr>
       <w:bookmarkStart w:id="0" w:name="_GoBack"/>
       <w:bookmarkEnd w:id="0"/>
     </w:p>
@@ -1979,6 +2110,56 @@
     </w:sectPr>
   </w:body>
 </w:document>
+</file>
+
+<file path=word/endnotes.xml><?xml version="1.0" encoding="utf-8"?>
+<w:endnotes xmlns:wpc="http://schemas.microsoft.com/office/word/2010/wordprocessingCanvas" xmlns:cx="http://schemas.microsoft.com/office/drawing/2014/chartex" xmlns:cx1="http://schemas.microsoft.com/office/drawing/2015/9/8/chartex" xmlns:mc="http://schemas.openxmlformats.org/markup-compatibility/2006" xmlns:o="urn:schemas-microsoft-com:office:office" xmlns:r="http://schemas.openxmlformats.org/officeDocument/2006/relationships" xmlns:m="http://schemas.openxmlformats.org/officeDocument/2006/math" xmlns:v="urn:schemas-microsoft-com:vml" xmlns:wp14="http://schemas.microsoft.com/office/word/2010/wordprocessingDrawing" xmlns:wp="http://schemas.openxmlformats.org/drawingml/2006/wordprocessingDrawing" xmlns:w10="urn:schemas-microsoft-com:office:word" xmlns:w="http://schemas.openxmlformats.org/wordprocessingml/2006/main" xmlns:w14="http://schemas.microsoft.com/office/word/2010/wordml" xmlns:w15="http://schemas.microsoft.com/office/word/2012/wordml" xmlns:w16se="http://schemas.microsoft.com/office/word/2015/wordml/symex" xmlns:wpg="http://schemas.microsoft.com/office/word/2010/wordprocessingGroup" xmlns:wpi="http://schemas.microsoft.com/office/word/2010/wordprocessingInk" xmlns:wne="http://schemas.microsoft.com/office/word/2006/wordml" xmlns:wps="http://schemas.microsoft.com/office/word/2010/wordprocessingShape" mc:Ignorable="w14 w15 w16se wp14">
+  <w:endnote w:type="separator" w:id="-1">
+    <w:p>
+      <w:pPr>
+        <w:spacing w:after="0" w:line="240" w:lineRule="auto"/>
+      </w:pPr>
+      <w:r>
+        <w:separator/>
+      </w:r>
+    </w:p>
+  </w:endnote>
+  <w:endnote w:type="continuationSeparator" w:id="0">
+    <w:p>
+      <w:pPr>
+        <w:spacing w:after="0" w:line="240" w:lineRule="auto"/>
+      </w:pPr>
+      <w:r>
+        <w:continuationSeparator/>
+      </w:r>
+    </w:p>
+  </w:endnote>
+</w:endnotes>
+</file>
+
+<file path=word/footnotes.xml><?xml version="1.0" encoding="utf-8"?>
+<w:footnotes xmlns:wpc="http://schemas.microsoft.com/office/word/2010/wordprocessingCanvas" xmlns:cx="http://schemas.microsoft.com/office/drawing/2014/chartex" xmlns:cx1="http://schemas.microsoft.com/office/drawing/2015/9/8/chartex" xmlns:mc="http://schemas.openxmlformats.org/markup-compatibility/2006" xmlns:o="urn:schemas-microsoft-com:office:office" xmlns:r="http://schemas.openxmlformats.org/officeDocument/2006/relationships" xmlns:m="http://schemas.openxmlformats.org/officeDocument/2006/math" xmlns:v="urn:schemas-microsoft-com:vml" xmlns:wp14="http://schemas.microsoft.com/office/word/2010/wordprocessingDrawing" xmlns:wp="http://schemas.openxmlformats.org/drawingml/2006/wordprocessingDrawing" xmlns:w10="urn:schemas-microsoft-com:office:word" xmlns:w="http://schemas.openxmlformats.org/wordprocessingml/2006/main" xmlns:w14="http://schemas.microsoft.com/office/word/2010/wordml" xmlns:w15="http://schemas.microsoft.com/office/word/2012/wordml" xmlns:w16se="http://schemas.microsoft.com/office/word/2015/wordml/symex" xmlns:wpg="http://schemas.microsoft.com/office/word/2010/wordprocessingGroup" xmlns:wpi="http://schemas.microsoft.com/office/word/2010/wordprocessingInk" xmlns:wne="http://schemas.microsoft.com/office/word/2006/wordml" xmlns:wps="http://schemas.microsoft.com/office/word/2010/wordprocessingShape" mc:Ignorable="w14 w15 w16se wp14">
+  <w:footnote w:type="separator" w:id="-1">
+    <w:p>
+      <w:pPr>
+        <w:spacing w:after="0" w:line="240" w:lineRule="auto"/>
+      </w:pPr>
+      <w:r>
+        <w:separator/>
+      </w:r>
+    </w:p>
+  </w:footnote>
+  <w:footnote w:type="continuationSeparator" w:id="0">
+    <w:p>
+      <w:pPr>
+        <w:spacing w:after="0" w:line="240" w:lineRule="auto"/>
+      </w:pPr>
+      <w:r>
+        <w:continuationSeparator/>
+      </w:r>
+    </w:p>
+  </w:footnote>
+</w:footnotes>
 </file>
 
 <file path=word/numbering.xml><?xml version="1.0" encoding="utf-8"?>
@@ -2728,6 +2909,7 @@
   <w:style w:type="character" w:default="1" w:styleId="Absatz-Standardschriftart">
     <w:name w:val="Default Paragraph Font"/>
     <w:uiPriority w:val="1"/>
+    <w:semiHidden/>
     <w:unhideWhenUsed/>
   </w:style>
   <w:style w:type="table" w:default="1" w:styleId="NormaleTabelle">
@@ -2761,6 +2943,50 @@
       <w:ind w:left="720"/>
       <w:contextualSpacing/>
     </w:pPr>
+  </w:style>
+  <w:style w:type="paragraph" w:styleId="Kopfzeile">
+    <w:name w:val="header"/>
+    <w:basedOn w:val="Standard"/>
+    <w:link w:val="KopfzeileZchn"/>
+    <w:uiPriority w:val="99"/>
+    <w:unhideWhenUsed/>
+    <w:rsid w:val="009B1762"/>
+    <w:pPr>
+      <w:tabs>
+        <w:tab w:val="center" w:pos="4680"/>
+        <w:tab w:val="right" w:pos="9360"/>
+      </w:tabs>
+      <w:spacing w:after="0" w:line="240" w:lineRule="auto"/>
+    </w:pPr>
+  </w:style>
+  <w:style w:type="character" w:customStyle="1" w:styleId="KopfzeileZchn">
+    <w:name w:val="Kopfzeile Zchn"/>
+    <w:basedOn w:val="Absatz-Standardschriftart"/>
+    <w:link w:val="Kopfzeile"/>
+    <w:uiPriority w:val="99"/>
+    <w:rsid w:val="009B1762"/>
+  </w:style>
+  <w:style w:type="paragraph" w:styleId="Fuzeile">
+    <w:name w:val="footer"/>
+    <w:basedOn w:val="Standard"/>
+    <w:link w:val="FuzeileZchn"/>
+    <w:uiPriority w:val="99"/>
+    <w:unhideWhenUsed/>
+    <w:rsid w:val="009B1762"/>
+    <w:pPr>
+      <w:tabs>
+        <w:tab w:val="center" w:pos="4680"/>
+        <w:tab w:val="right" w:pos="9360"/>
+      </w:tabs>
+      <w:spacing w:after="0" w:line="240" w:lineRule="auto"/>
+    </w:pPr>
+  </w:style>
+  <w:style w:type="character" w:customStyle="1" w:styleId="FuzeileZchn">
+    <w:name w:val="Fußzeile Zchn"/>
+    <w:basedOn w:val="Absatz-Standardschriftart"/>
+    <w:link w:val="Fuzeile"/>
+    <w:uiPriority w:val="99"/>
+    <w:rsid w:val="009B1762"/>
   </w:style>
 </w:styles>
 </file>
@@ -3024,4 +3250,16 @@
     </a:ext>
   </a:extLst>
 </a:theme>
+</file>
+
+<file path=customXml/item1.xml><?xml version="1.0" encoding="utf-8"?>
+<b:Sources xmlns:b="http://schemas.openxmlformats.org/officeDocument/2006/bibliography" xmlns="http://schemas.openxmlformats.org/officeDocument/2006/bibliography" SelectedStyle="\APASixthEditionOfficeOnline.xsl" StyleName="APA" Version="6"/>
+</file>
+
+<file path=customXml/itemProps1.xml><?xml version="1.0" encoding="utf-8"?>
+<ds:datastoreItem xmlns:ds="http://schemas.openxmlformats.org/officeDocument/2006/customXml" ds:itemID="{B55042AC-A69B-4548-8F22-9D0A41D35EC6}">
+  <ds:schemaRefs>
+    <ds:schemaRef ds:uri="http://schemas.openxmlformats.org/officeDocument/2006/bibliography"/>
+  </ds:schemaRefs>
+</ds:datastoreItem>
 </file>
</xml_diff>